<commit_message>
Add docx & pdf
</commit_message>
<xml_diff>
--- a/Discussions/Law_and_Storytelling_Discussions.docx
+++ b/Discussions/Law_and_Storytelling_Discussions.docx
@@ -630,13 +630,23 @@
     </w:p>
     <w:p>
       <w:pPr>
+        <w:pStyle w:val="Heading3"/>
+      </w:pPr>
+      <w:bookmarkStart w:id="35" w:name="elmore-leonard"/>
+      <w:bookmarkEnd w:id="35"/>
+      <w:r>
+        <w:t xml:space="preserve">Elmore Leonard</w:t>
+      </w:r>
+    </w:p>
+    <w:p>
+      <w:pPr>
         <w:pStyle w:val="Compact"/>
         <w:numPr>
           <w:numId w:val="1003"/>
           <w:ilvl w:val="0"/>
         </w:numPr>
       </w:pPr>
-      <w:hyperlink r:id="rId35">
+      <w:hyperlink r:id="rId36">
         <w:r>
           <w:rPr>
             <w:rStyle w:val="Hyperlink"/>
@@ -650,13 +660,23 @@
     </w:p>
     <w:p>
       <w:pPr>
-        <w:pStyle w:val="Compact"/>
-        <w:numPr>
-          <w:numId w:val="1003"/>
-          <w:ilvl w:val="0"/>
-        </w:numPr>
-      </w:pPr>
-      <w:hyperlink r:id="rId36">
+        <w:pStyle w:val="Heading3"/>
+      </w:pPr>
+      <w:bookmarkStart w:id="37" w:name="the-economist"/>
+      <w:bookmarkEnd w:id="37"/>
+      <w:r>
+        <w:t xml:space="preserve">The Economist</w:t>
+      </w:r>
+    </w:p>
+    <w:p>
+      <w:pPr>
+        <w:pStyle w:val="Compact"/>
+        <w:numPr>
+          <w:numId w:val="1004"/>
+          <w:ilvl w:val="0"/>
+        </w:numPr>
+      </w:pPr>
+      <w:hyperlink r:id="rId38">
         <w:r>
           <w:rPr>
             <w:rStyle w:val="Hyperlink"/>
@@ -670,7 +690,7 @@
       <w:r>
         <w:t xml:space="preserve"> </w:t>
       </w:r>
-      <w:hyperlink r:id="rId37">
+      <w:hyperlink r:id="rId39">
         <w:r>
           <w:rPr>
             <w:rStyle w:val="Hyperlink"/>
@@ -687,7 +707,7 @@
       <w:r>
         <w:t xml:space="preserve"> </w:t>
       </w:r>
-      <w:hyperlink r:id="rId38">
+      <w:hyperlink r:id="rId40">
         <w:r>
           <w:rPr>
             <w:i/>
@@ -702,9 +722,19 @@
     </w:p>
     <w:p>
       <w:pPr>
-        <w:pStyle w:val="Compact"/>
-        <w:numPr>
-          <w:numId w:val="1003"/>
+        <w:pStyle w:val="Heading3"/>
+      </w:pPr>
+      <w:bookmarkStart w:id="41" w:name="the-elements-of-style"/>
+      <w:bookmarkEnd w:id="41"/>
+      <w:r>
+        <w:t xml:space="preserve">The Elements of Style</w:t>
+      </w:r>
+    </w:p>
+    <w:p>
+      <w:pPr>
+        <w:pStyle w:val="Compact"/>
+        <w:numPr>
+          <w:numId w:val="1005"/>
           <w:ilvl w:val="0"/>
         </w:numPr>
       </w:pPr>
@@ -742,25 +772,25 @@
     </w:p>
     <w:p>
       <w:pPr>
-        <w:pStyle w:val="Compact"/>
-        <w:numPr>
-          <w:numId w:val="1003"/>
-          <w:ilvl w:val="0"/>
-        </w:numPr>
-      </w:pPr>
-      <w:r>
-        <w:t xml:space="preserve">Stephen King prefers to spend his days reading or writing, but sometimes you can get him to talk about storytelling:</w:t>
-      </w:r>
-    </w:p>
-    <w:p>
-      <w:pPr>
-        <w:pStyle w:val="Compact"/>
-        <w:numPr>
-          <w:numId w:val="1004"/>
-          <w:ilvl w:val="1"/>
-        </w:numPr>
-      </w:pPr>
-      <w:hyperlink r:id="rId39">
+        <w:pStyle w:val="Heading3"/>
+      </w:pPr>
+      <w:bookmarkStart w:id="42" w:name="stephen-king"/>
+      <w:bookmarkEnd w:id="42"/>
+      <w:r>
+        <w:t xml:space="preserve">Stephen King</w:t>
+      </w:r>
+    </w:p>
+    <w:p>
+      <w:pPr>
+        <w:pStyle w:val="FirstParagraph"/>
+      </w:pPr>
+      <w:r>
+        <w:t xml:space="preserve">Stephen King prefers to spend his days writing and reading, but sometimes you can get him to talk about storytelling: *</w:t>
+      </w:r>
+      <w:r>
+        <w:t xml:space="preserve"> </w:t>
+      </w:r>
+      <w:hyperlink r:id="rId43">
         <w:r>
           <w:rPr>
             <w:rStyle w:val="Hyperlink"/>
@@ -768,16 +798,16 @@
           <w:t xml:space="preserve">36 KILLER WRITING TIPS FROM STEPHEN KING</w:t>
         </w:r>
       </w:hyperlink>
-    </w:p>
-    <w:p>
-      <w:pPr>
-        <w:pStyle w:val="Compact"/>
-        <w:numPr>
-          <w:numId w:val="1004"/>
-          <w:ilvl w:val="1"/>
-        </w:numPr>
-      </w:pPr>
-      <w:hyperlink r:id="rId40">
+      <w:r>
+        <w:t xml:space="preserve"> </w:t>
+      </w:r>
+      <w:r>
+        <w:t xml:space="preserve">*</w:t>
+      </w:r>
+      <w:r>
+        <w:t xml:space="preserve"> </w:t>
+      </w:r>
+      <w:hyperlink r:id="rId44">
         <w:r>
           <w:rPr>
             <w:rStyle w:val="Hyperlink"/>
@@ -790,8 +820,8 @@
       <w:pPr>
         <w:pStyle w:val="Heading3"/>
       </w:pPr>
-      <w:bookmarkStart w:id="41" w:name="george-orwell-politics-the-english-language"/>
-      <w:bookmarkEnd w:id="41"/>
+      <w:bookmarkStart w:id="45" w:name="george-orwell-politics-the-english-language"/>
+      <w:bookmarkEnd w:id="45"/>
       <w:r>
         <w:t xml:space="preserve">George Orwell,</w:t>
       </w:r>
@@ -855,7 +885,7 @@
       <w:pPr>
         <w:pStyle w:val="Compact"/>
         <w:numPr>
-          <w:numId w:val="1005"/>
+          <w:numId w:val="1006"/>
           <w:ilvl w:val="0"/>
         </w:numPr>
       </w:pPr>
@@ -867,7 +897,7 @@
       <w:pPr>
         <w:pStyle w:val="Compact"/>
         <w:numPr>
-          <w:numId w:val="1005"/>
+          <w:numId w:val="1006"/>
           <w:ilvl w:val="0"/>
         </w:numPr>
       </w:pPr>
@@ -879,7 +909,7 @@
       <w:pPr>
         <w:pStyle w:val="Compact"/>
         <w:numPr>
-          <w:numId w:val="1005"/>
+          <w:numId w:val="1006"/>
           <w:ilvl w:val="0"/>
         </w:numPr>
       </w:pPr>
@@ -891,7 +921,7 @@
       <w:pPr>
         <w:pStyle w:val="Compact"/>
         <w:numPr>
-          <w:numId w:val="1005"/>
+          <w:numId w:val="1006"/>
           <w:ilvl w:val="0"/>
         </w:numPr>
       </w:pPr>
@@ -911,7 +941,7 @@
       <w:pPr>
         <w:pStyle w:val="Compact"/>
         <w:numPr>
-          <w:numId w:val="1006"/>
+          <w:numId w:val="1007"/>
           <w:ilvl w:val="0"/>
         </w:numPr>
       </w:pPr>
@@ -923,7 +953,7 @@
       <w:pPr>
         <w:pStyle w:val="Compact"/>
         <w:numPr>
-          <w:numId w:val="1006"/>
+          <w:numId w:val="1007"/>
           <w:ilvl w:val="0"/>
         </w:numPr>
       </w:pPr>
@@ -943,7 +973,7 @@
       <w:pPr>
         <w:pStyle w:val="Compact"/>
         <w:numPr>
-          <w:numId w:val="1007"/>
+          <w:numId w:val="1008"/>
           <w:ilvl w:val="0"/>
         </w:numPr>
       </w:pPr>
@@ -955,7 +985,7 @@
       <w:pPr>
         <w:pStyle w:val="Compact"/>
         <w:numPr>
-          <w:numId w:val="1007"/>
+          <w:numId w:val="1008"/>
           <w:ilvl w:val="0"/>
         </w:numPr>
       </w:pPr>
@@ -967,7 +997,7 @@
       <w:pPr>
         <w:pStyle w:val="Compact"/>
         <w:numPr>
-          <w:numId w:val="1007"/>
+          <w:numId w:val="1008"/>
           <w:ilvl w:val="0"/>
         </w:numPr>
       </w:pPr>
@@ -979,7 +1009,7 @@
       <w:pPr>
         <w:pStyle w:val="Compact"/>
         <w:numPr>
-          <w:numId w:val="1007"/>
+          <w:numId w:val="1008"/>
           <w:ilvl w:val="0"/>
         </w:numPr>
       </w:pPr>
@@ -991,7 +1021,7 @@
       <w:pPr>
         <w:pStyle w:val="Compact"/>
         <w:numPr>
-          <w:numId w:val="1007"/>
+          <w:numId w:val="1008"/>
           <w:ilvl w:val="0"/>
         </w:numPr>
       </w:pPr>
@@ -1003,7 +1033,7 @@
       <w:pPr>
         <w:pStyle w:val="Compact"/>
         <w:numPr>
-          <w:numId w:val="1007"/>
+          <w:numId w:val="1008"/>
           <w:ilvl w:val="0"/>
         </w:numPr>
       </w:pPr>
@@ -1021,7 +1051,7 @@
       <w:r>
         <w:t xml:space="preserve"> </w:t>
       </w:r>
-      <w:hyperlink r:id="rId38">
+      <w:hyperlink r:id="rId40">
         <w:r>
           <w:rPr>
             <w:i/>
@@ -1038,17 +1068,73 @@
       <w:pPr>
         <w:pStyle w:val="Heading3"/>
       </w:pPr>
-      <w:bookmarkStart w:id="42" w:name="billy-wilders-advice-to-screenwriters"/>
-      <w:bookmarkEnd w:id="42"/>
+      <w:bookmarkStart w:id="46" w:name="billy-wilders-advice-to-screenwriters"/>
+      <w:bookmarkEnd w:id="46"/>
       <w:r>
         <w:t xml:space="preserve">BILLY WILDER'S advice to screenwriters</w:t>
       </w:r>
     </w:p>
     <w:p>
       <w:pPr>
-        <w:pStyle w:val="Compact"/>
-        <w:numPr>
-          <w:numId w:val="1008"/>
+        <w:pStyle w:val="FirstParagraph"/>
+      </w:pPr>
+      <w:r>
+        <w:t xml:space="preserve">A writer/director and master of storytelling with a camera.</w:t>
+      </w:r>
+      <w:r>
+        <w:t xml:space="preserve"> </w:t>
+      </w:r>
+      <w:r>
+        <w:rPr>
+          <w:i/>
+        </w:rPr>
+        <w:t xml:space="preserve">Some Like It Hot</w:t>
+      </w:r>
+      <w:r>
+        <w:t xml:space="preserve">,</w:t>
+      </w:r>
+      <w:r>
+        <w:t xml:space="preserve"> </w:t>
+      </w:r>
+      <w:r>
+        <w:rPr>
+          <w:i/>
+        </w:rPr>
+        <w:t xml:space="preserve">Double Indemnity</w:t>
+      </w:r>
+      <w:r>
+        <w:t xml:space="preserve">,</w:t>
+      </w:r>
+      <w:r>
+        <w:t xml:space="preserve"> </w:t>
+      </w:r>
+      <w:r>
+        <w:rPr>
+          <w:i/>
+        </w:rPr>
+        <w:t xml:space="preserve">Sunset Blvd</w:t>
+      </w:r>
+      <w:r>
+        <w:t xml:space="preserve">,</w:t>
+      </w:r>
+      <w:r>
+        <w:t xml:space="preserve"> </w:t>
+      </w:r>
+      <w:r>
+        <w:rPr>
+          <w:i/>
+        </w:rPr>
+        <w:t xml:space="preserve">The Apartment</w:t>
+      </w:r>
+      <w:r>
+        <w:t xml:space="preserve">, and many others. Classics.</w:t>
+      </w:r>
+    </w:p>
+    <w:p>
+      <w:pPr>
+        <w:pStyle w:val="Compact"/>
+        <w:numPr>
+          <w:numId w:val="1009"/>
           <w:ilvl w:val="0"/>
         </w:numPr>
       </w:pPr>
@@ -1060,7 +1146,7 @@
       <w:pPr>
         <w:pStyle w:val="Compact"/>
         <w:numPr>
-          <w:numId w:val="1008"/>
+          <w:numId w:val="1009"/>
           <w:ilvl w:val="0"/>
         </w:numPr>
       </w:pPr>
@@ -1072,7 +1158,7 @@
       <w:pPr>
         <w:pStyle w:val="Compact"/>
         <w:numPr>
-          <w:numId w:val="1008"/>
+          <w:numId w:val="1009"/>
           <w:ilvl w:val="0"/>
         </w:numPr>
       </w:pPr>
@@ -1084,7 +1170,7 @@
       <w:pPr>
         <w:pStyle w:val="Compact"/>
         <w:numPr>
-          <w:numId w:val="1008"/>
+          <w:numId w:val="1009"/>
           <w:ilvl w:val="0"/>
         </w:numPr>
       </w:pPr>
@@ -1096,7 +1182,7 @@
       <w:pPr>
         <w:pStyle w:val="Compact"/>
         <w:numPr>
-          <w:numId w:val="1008"/>
+          <w:numId w:val="1009"/>
           <w:ilvl w:val="0"/>
         </w:numPr>
       </w:pPr>
@@ -1108,7 +1194,7 @@
       <w:pPr>
         <w:pStyle w:val="Compact"/>
         <w:numPr>
-          <w:numId w:val="1008"/>
+          <w:numId w:val="1009"/>
           <w:ilvl w:val="0"/>
         </w:numPr>
       </w:pPr>
@@ -1120,7 +1206,7 @@
       <w:pPr>
         <w:pStyle w:val="Compact"/>
         <w:numPr>
-          <w:numId w:val="1008"/>
+          <w:numId w:val="1009"/>
           <w:ilvl w:val="0"/>
         </w:numPr>
       </w:pPr>
@@ -1130,7 +1216,7 @@
       <w:r>
         <w:t xml:space="preserve"> </w:t>
       </w:r>
-      <w:hyperlink r:id="rId43">
+      <w:hyperlink r:id="rId47">
         <w:r>
           <w:rPr>
             <w:rStyle w:val="Hyperlink"/>
@@ -1146,7 +1232,7 @@
       <w:pPr>
         <w:pStyle w:val="Compact"/>
         <w:numPr>
-          <w:numId w:val="1008"/>
+          <w:numId w:val="1009"/>
           <w:ilvl w:val="0"/>
         </w:numPr>
       </w:pPr>
@@ -1158,7 +1244,7 @@
       <w:pPr>
         <w:pStyle w:val="Compact"/>
         <w:numPr>
-          <w:numId w:val="1008"/>
+          <w:numId w:val="1009"/>
           <w:ilvl w:val="0"/>
         </w:numPr>
       </w:pPr>
@@ -1170,7 +1256,7 @@
       <w:pPr>
         <w:pStyle w:val="Compact"/>
         <w:numPr>
-          <w:numId w:val="1008"/>
+          <w:numId w:val="1009"/>
           <w:ilvl w:val="0"/>
         </w:numPr>
       </w:pPr>
@@ -1183,12 +1269,386 @@
         <w:pStyle w:val="FirstParagraph"/>
       </w:pPr>
       <w:r>
+        <w:t xml:space="preserve">Billy has some</w:t>
+      </w:r>
+    </w:p>
+    <w:p>
+      <w:pPr>
+        <w:pStyle w:val="Heading3"/>
+      </w:pPr>
+      <w:bookmarkStart w:id="48" w:name="zadie-smiths-rules-of-writing"/>
+      <w:bookmarkEnd w:id="48"/>
+      <w:r>
+        <w:t xml:space="preserve">Zadie Smith's Rules of Writing</w:t>
+      </w:r>
+    </w:p>
+    <w:p>
+      <w:pPr>
+        <w:pStyle w:val="FirstParagraph"/>
+      </w:pPr>
+      <w:hyperlink r:id="rId49">
+        <w:r>
+          <w:rPr>
+            <w:rStyle w:val="Hyperlink"/>
+          </w:rPr>
+          <w:t xml:space="preserve">Zadie Smith's 10 Rules of Writing</w:t>
+        </w:r>
+      </w:hyperlink>
+      <w:r>
+        <w:t xml:space="preserve">.</w:t>
+      </w:r>
+    </w:p>
+    <w:p>
+      <w:pPr>
+        <w:pStyle w:val="Compact"/>
+        <w:numPr>
+          <w:numId w:val="1010"/>
+          <w:ilvl w:val="0"/>
+        </w:numPr>
+      </w:pPr>
+      <w:r>
+        <w:t xml:space="preserve">When still a child, make sure you read a lot of books. Spend more time doing this than anything else.</w:t>
+      </w:r>
+    </w:p>
+    <w:p>
+      <w:pPr>
+        <w:pStyle w:val="Compact"/>
+        <w:numPr>
+          <w:numId w:val="1010"/>
+          <w:ilvl w:val="0"/>
+        </w:numPr>
+      </w:pPr>
+      <w:r>
+        <w:t xml:space="preserve">When an adult, try to read your own work as a stranger would read it, or even better, as an enemy would.</w:t>
+      </w:r>
+    </w:p>
+    <w:p>
+      <w:pPr>
+        <w:pStyle w:val="Compact"/>
+        <w:numPr>
+          <w:numId w:val="1010"/>
+          <w:ilvl w:val="0"/>
+        </w:numPr>
+      </w:pPr>
+      <w:r>
+        <w:t xml:space="preserve">Don’t romanticise your ‘vocation.’ You can either write good sentences or you can’t. There is no ‘writer’s lifestyle.’ All that matters is what you leave on the page.</w:t>
+      </w:r>
+    </w:p>
+    <w:p>
+      <w:pPr>
+        <w:pStyle w:val="Compact"/>
+        <w:numPr>
+          <w:numId w:val="1010"/>
+          <w:ilvl w:val="0"/>
+        </w:numPr>
+      </w:pPr>
+      <w:r>
+        <w:t xml:space="preserve">Avoid your weaknesses. But do this without telling yourself that the things you can’t do aren’t worth doing. Don’t mask self-doubt with contempt.</w:t>
+      </w:r>
+    </w:p>
+    <w:p>
+      <w:pPr>
+        <w:pStyle w:val="Compact"/>
+        <w:numPr>
+          <w:numId w:val="1010"/>
+          <w:ilvl w:val="0"/>
+        </w:numPr>
+      </w:pPr>
+      <w:r>
+        <w:t xml:space="preserve">Leave a decent space of time between writing something and editing it.</w:t>
+      </w:r>
+    </w:p>
+    <w:p>
+      <w:pPr>
+        <w:pStyle w:val="Compact"/>
+        <w:numPr>
+          <w:numId w:val="1010"/>
+          <w:ilvl w:val="0"/>
+        </w:numPr>
+      </w:pPr>
+      <w:r>
+        <w:t xml:space="preserve">Avoid cliques, gangs, groups. The presence of a crowd won’t make your writing any better than it is.</w:t>
+      </w:r>
+    </w:p>
+    <w:p>
+      <w:pPr>
+        <w:pStyle w:val="Compact"/>
+        <w:numPr>
+          <w:numId w:val="1010"/>
+          <w:ilvl w:val="0"/>
+        </w:numPr>
+      </w:pPr>
+      <w:r>
+        <w:t xml:space="preserve">Work on a computer that is disconnected from the Internet.</w:t>
+      </w:r>
+    </w:p>
+    <w:p>
+      <w:pPr>
+        <w:pStyle w:val="Compact"/>
+        <w:numPr>
+          <w:numId w:val="1010"/>
+          <w:ilvl w:val="0"/>
+        </w:numPr>
+      </w:pPr>
+      <w:r>
+        <w:t xml:space="preserve">Protect the time and space in which you write. Keep everybody away from it, even the people who are most important to you.</w:t>
+      </w:r>
+    </w:p>
+    <w:p>
+      <w:pPr>
+        <w:pStyle w:val="Compact"/>
+        <w:numPr>
+          <w:numId w:val="1010"/>
+          <w:ilvl w:val="0"/>
+        </w:numPr>
+      </w:pPr>
+      <w:r>
+        <w:t xml:space="preserve">Don’t confuse honours with achievement.</w:t>
+      </w:r>
+    </w:p>
+    <w:p>
+      <w:pPr>
+        <w:pStyle w:val="Compact"/>
+        <w:numPr>
+          <w:numId w:val="1010"/>
+          <w:ilvl w:val="0"/>
+        </w:numPr>
+      </w:pPr>
+      <w:r>
+        <w:t xml:space="preserve">Tell the truth through whichever veil comes to hand — but tell it. Resign yourself to the lifelong sadness that comes from never being satisfied.</w:t>
+      </w:r>
+    </w:p>
+    <w:p>
+      <w:pPr>
+        <w:pStyle w:val="FirstParagraph"/>
+      </w:pPr>
+      <w:hyperlink r:id="rId49">
+        <w:r>
+          <w:rPr>
+            <w:rStyle w:val="Hyperlink"/>
+          </w:rPr>
+          <w:t xml:space="preserve">Zadie Smith's 10 Rules of Writing</w:t>
+        </w:r>
+      </w:hyperlink>
+      <w:r>
+        <w:t xml:space="preserve">.</w:t>
+      </w:r>
+    </w:p>
+    <w:p>
+      <w:pPr>
+        <w:pStyle w:val="Heading3"/>
+      </w:pPr>
+      <w:bookmarkStart w:id="50" w:name="neil-gaimans-rules-of-writing"/>
+      <w:bookmarkEnd w:id="50"/>
+      <w:r>
+        <w:t xml:space="preserve">Neil Gaiman's Rules of Writing</w:t>
+      </w:r>
+    </w:p>
+    <w:p>
+      <w:pPr>
+        <w:pStyle w:val="FirstParagraph"/>
+      </w:pPr>
+      <w:hyperlink r:id="rId51">
+        <w:r>
+          <w:rPr>
+            <w:rStyle w:val="Hyperlink"/>
+          </w:rPr>
+          <w:t xml:space="preserve">Neil Gaiman's Rules of Writing</w:t>
+        </w:r>
+      </w:hyperlink>
+      <w:r>
+        <w:t xml:space="preserve">.</w:t>
+      </w:r>
+    </w:p>
+    <w:p>
+      <w:pPr>
+        <w:pStyle w:val="Compact"/>
+        <w:numPr>
+          <w:numId w:val="1011"/>
+          <w:ilvl w:val="0"/>
+        </w:numPr>
+      </w:pPr>
+      <w:r>
+        <w:t xml:space="preserve">Write</w:t>
+      </w:r>
+    </w:p>
+    <w:p>
+      <w:pPr>
+        <w:pStyle w:val="Compact"/>
+        <w:numPr>
+          <w:numId w:val="1011"/>
+          <w:ilvl w:val="0"/>
+        </w:numPr>
+      </w:pPr>
+      <w:r>
+        <w:t xml:space="preserve">Put one word after another. Find the right word, put it down.</w:t>
+      </w:r>
+    </w:p>
+    <w:p>
+      <w:pPr>
+        <w:pStyle w:val="Compact"/>
+        <w:numPr>
+          <w:numId w:val="1011"/>
+          <w:ilvl w:val="0"/>
+        </w:numPr>
+      </w:pPr>
+      <w:r>
+        <w:t xml:space="preserve">Finish what you’re writing. Whatever you have to do to finish it, finish it.</w:t>
+      </w:r>
+    </w:p>
+    <w:p>
+      <w:pPr>
+        <w:pStyle w:val="Compact"/>
+        <w:numPr>
+          <w:numId w:val="1011"/>
+          <w:ilvl w:val="0"/>
+        </w:numPr>
+      </w:pPr>
+      <w:r>
+        <w:t xml:space="preserve">Put it aside. Read it pretending you’ve never read it before. Show it to friends whose opinion you respect and who like the kind of thing that this is.</w:t>
+      </w:r>
+    </w:p>
+    <w:p>
+      <w:pPr>
+        <w:pStyle w:val="Compact"/>
+        <w:numPr>
+          <w:numId w:val="1011"/>
+          <w:ilvl w:val="0"/>
+        </w:numPr>
+      </w:pPr>
+      <w:r>
+        <w:t xml:space="preserve">Remember: when people tell you something’s wrong or doesn’t work for them, they are almost always right. When they tell you exactly what they think is wrong and how to fix it, they are almost always wrong.</w:t>
+      </w:r>
+    </w:p>
+    <w:p>
+      <w:pPr>
+        <w:pStyle w:val="Compact"/>
+        <w:numPr>
+          <w:numId w:val="1011"/>
+          <w:ilvl w:val="0"/>
+        </w:numPr>
+      </w:pPr>
+      <w:r>
+        <w:t xml:space="preserve">Fix it. Remember that, sooner or later, before it ever reaches perfection, you will have to let it go and move on and start to write the next thing. Perfection is like chasing the horizon. Keep moving.</w:t>
+      </w:r>
+    </w:p>
+    <w:p>
+      <w:pPr>
+        <w:pStyle w:val="Compact"/>
+        <w:numPr>
+          <w:numId w:val="1011"/>
+          <w:ilvl w:val="0"/>
+        </w:numPr>
+      </w:pPr>
+      <w:r>
+        <w:t xml:space="preserve">Laugh at your own jokes.</w:t>
+      </w:r>
+    </w:p>
+    <w:p>
+      <w:pPr>
+        <w:pStyle w:val="Compact"/>
+        <w:numPr>
+          <w:numId w:val="1011"/>
+          <w:ilvl w:val="0"/>
+        </w:numPr>
+      </w:pPr>
+      <w:r>
+        <w:t xml:space="preserve">The main rule of writing is that if you do it with enough assurance and confidence, you’re allowed to do whatever you like. (That may be a rule for life as well as for writing. But it’s definitely true for writing.) So write your story as it needs to be written. Write it honestly, and tell it as best you can. I’m not sure that there are any other rules. Not ones that matter.</w:t>
+      </w:r>
+    </w:p>
+    <w:p>
+      <w:pPr>
+        <w:pStyle w:val="FirstParagraph"/>
+      </w:pPr>
+      <w:hyperlink r:id="rId51">
+        <w:r>
+          <w:rPr>
+            <w:rStyle w:val="Hyperlink"/>
+          </w:rPr>
+          <w:t xml:space="preserve">Neil Gaiman's Rules of Writing</w:t>
+        </w:r>
+      </w:hyperlink>
+      <w:r>
+        <w:t xml:space="preserve">.</w:t>
+      </w:r>
+    </w:p>
+    <w:p>
+      <w:pPr>
+        <w:pStyle w:val="Heading2"/>
+      </w:pPr>
+      <w:bookmarkStart w:id="52" w:name="email-on-thomas-healys-the-great-dissent"/>
+      <w:bookmarkEnd w:id="52"/>
+      <w:r>
+        <w:t xml:space="preserve">Email on Thomas Healy's THE GREAT DISSENT</w:t>
+      </w:r>
+    </w:p>
+    <w:p>
+      <w:pPr>
+        <w:pStyle w:val="FirstParagraph"/>
+      </w:pPr>
+      <w:r>
+        <w:t xml:space="preserve">11-Oct-2015</w:t>
+      </w:r>
+    </w:p>
+    <w:p>
+      <w:pPr>
+        <w:pStyle w:val="BodyText"/>
+      </w:pPr>
+      <w:r>
+        <w:t xml:space="preserve">Dear Story People</w:t>
+      </w:r>
+    </w:p>
+    <w:p>
+      <w:pPr>
+        <w:pStyle w:val="BodyText"/>
+      </w:pPr>
+      <w:r>
+        <w:t xml:space="preserve">As we enjoy the fine prose in this book, you may want to experiment with reading some of Holmes' great paragraphs aloud. He writes with such rhythm and grandeur that his finer paragraphs sound like Shakespeare or Melville. Remember how different the Declaration of Independence sounded when read aloud by great actors? So find a quiet room of your own and try reading some Holmes aloud.</w:t>
+      </w:r>
+    </w:p>
+    <w:p>
+      <w:pPr>
+        <w:pStyle w:val="BodyText"/>
+      </w:pPr>
+      <w:r>
+        <w:t xml:space="preserve">Most lawyers and judges don't bother to attempt truly great writing. Rewriting sentences is time-consuming intellectual hard labor, and it's a rare client who is willing to pay for the masterpiece memo in support of defendant's summary judgment motion. But some do.</w:t>
+      </w:r>
+    </w:p>
+    <w:p>
+      <w:pPr>
+        <w:pStyle w:val="BodyText"/>
+      </w:pPr>
+      <w:r>
+        <w:t xml:space="preserve">In federal court at least and in many state courts, all motions and memoranda in support must now be in writing. No more lawyers arguing oral motions and joshing with the judge. The clerk and her judge see only written memoranda from lawyers. What are memoranda? Stories. Legal and otherwise. Lawyers get paid to tell their client's story. And nowadays that means WRITE their client's story.</w:t>
+      </w:r>
+    </w:p>
+    <w:p>
+      <w:pPr>
+        <w:pStyle w:val="BodyText"/>
+      </w:pPr>
+      <w:r>
+        <w:t xml:space="preserve">In the GREAT DISSENT Healy tells us the story of Holmes and the First Amendment. You seldom see great prose like this from an academic, so enjoy, because it's an easy entertaining way to learn a lot about the First Amendment, too.</w:t>
+      </w:r>
+    </w:p>
+    <w:p>
+      <w:pPr>
+        <w:pStyle w:val="BodyText"/>
+      </w:pPr>
+      <w:r>
+        <w:t xml:space="preserve">RD</w:t>
+      </w:r>
+    </w:p>
+    <w:p>
+      <w:pPr>
+        <w:pStyle w:val="BodyText"/>
+      </w:pPr>
+      <w:r>
         <w:t xml:space="preserve">From Cameron Crowe's</w:t>
       </w:r>
       <w:r>
         <w:t xml:space="preserve"> </w:t>
       </w:r>
-      <w:hyperlink r:id="rId44">
+      <w:hyperlink r:id="rId53">
         <w:r>
           <w:rPr>
             <w:rStyle w:val="Hyperlink"/>
@@ -1201,7 +1661,7 @@
       <w:pPr>
         <w:pStyle w:val="Compact"/>
         <w:numPr>
-          <w:numId w:val="1009"/>
+          <w:numId w:val="1012"/>
           <w:ilvl w:val="0"/>
         </w:numPr>
       </w:pPr>
@@ -1211,7 +1671,7 @@
       <w:r>
         <w:t xml:space="preserve"> </w:t>
       </w:r>
-      <w:hyperlink r:id="rId45">
+      <w:hyperlink r:id="rId54">
         <w:r>
           <w:rPr>
             <w:rStyle w:val="Hyperlink"/>
@@ -1331,7 +1791,7 @@
     </w:lvl>
   </w:abstractNum>
   <w:abstractNum w:abstractNumId="990">
-    <w:nsid w:val="e169b3d7"/>
+    <w:nsid w:val="494aa9da"/>
     <w:multiLevelType w:val="multilevel"/>
     <w:lvl w:ilvl="0">
       <w:numFmt w:val="bullet"/>
@@ -1412,7 +1872,7 @@
     </w:lvl>
   </w:abstractNum>
   <w:abstractNum w:abstractNumId="991">
-    <w:nsid w:val="57d503b0"/>
+    <w:nsid w:val="b87659a1"/>
     <w:multiLevelType w:val="multilevel"/>
     <w:lvl w:ilvl="0">
       <w:numFmt w:val="bullet"/>
@@ -1493,7 +1953,7 @@
     </w:lvl>
   </w:abstractNum>
   <w:abstractNum w:abstractNumId="99411">
-    <w:nsid w:val="259d4e7f"/>
+    <w:nsid w:val="ece58097"/>
     <w:multiLevelType w:val="multilevel"/>
     <w:lvl w:ilvl="0">
       <w:start w:val="1"/>
@@ -1599,28 +2059,7 @@
     <w:abstractNumId w:val="991"/>
   </w:num>
   <w:num w:numId="1005">
-    <w:abstractNumId w:val="99411"/>
-    <w:lvlOverride w:ilvl="0">
-      <w:startOverride w:val="1"/>
-    </w:lvlOverride>
-    <w:lvlOverride w:ilvl="1">
-      <w:startOverride w:val="1"/>
-    </w:lvlOverride>
-    <w:lvlOverride w:ilvl="2">
-      <w:startOverride w:val="1"/>
-    </w:lvlOverride>
-    <w:lvlOverride w:ilvl="3">
-      <w:startOverride w:val="1"/>
-    </w:lvlOverride>
-    <w:lvlOverride w:ilvl="4">
-      <w:startOverride w:val="1"/>
-    </w:lvlOverride>
-    <w:lvlOverride w:ilvl="5">
-      <w:startOverride w:val="1"/>
-    </w:lvlOverride>
-    <w:lvlOverride w:ilvl="6">
-      <w:startOverride w:val="1"/>
-    </w:lvlOverride>
+    <w:abstractNumId w:val="991"/>
   </w:num>
   <w:num w:numId="1006">
     <w:abstractNumId w:val="99411"/>
@@ -1695,6 +2134,78 @@
     </w:lvlOverride>
   </w:num>
   <w:num w:numId="1009">
+    <w:abstractNumId w:val="99411"/>
+    <w:lvlOverride w:ilvl="0">
+      <w:startOverride w:val="1"/>
+    </w:lvlOverride>
+    <w:lvlOverride w:ilvl="1">
+      <w:startOverride w:val="1"/>
+    </w:lvlOverride>
+    <w:lvlOverride w:ilvl="2">
+      <w:startOverride w:val="1"/>
+    </w:lvlOverride>
+    <w:lvlOverride w:ilvl="3">
+      <w:startOverride w:val="1"/>
+    </w:lvlOverride>
+    <w:lvlOverride w:ilvl="4">
+      <w:startOverride w:val="1"/>
+    </w:lvlOverride>
+    <w:lvlOverride w:ilvl="5">
+      <w:startOverride w:val="1"/>
+    </w:lvlOverride>
+    <w:lvlOverride w:ilvl="6">
+      <w:startOverride w:val="1"/>
+    </w:lvlOverride>
+  </w:num>
+  <w:num w:numId="1010">
+    <w:abstractNumId w:val="99411"/>
+    <w:lvlOverride w:ilvl="0">
+      <w:startOverride w:val="1"/>
+    </w:lvlOverride>
+    <w:lvlOverride w:ilvl="1">
+      <w:startOverride w:val="1"/>
+    </w:lvlOverride>
+    <w:lvlOverride w:ilvl="2">
+      <w:startOverride w:val="1"/>
+    </w:lvlOverride>
+    <w:lvlOverride w:ilvl="3">
+      <w:startOverride w:val="1"/>
+    </w:lvlOverride>
+    <w:lvlOverride w:ilvl="4">
+      <w:startOverride w:val="1"/>
+    </w:lvlOverride>
+    <w:lvlOverride w:ilvl="5">
+      <w:startOverride w:val="1"/>
+    </w:lvlOverride>
+    <w:lvlOverride w:ilvl="6">
+      <w:startOverride w:val="1"/>
+    </w:lvlOverride>
+  </w:num>
+  <w:num w:numId="1011">
+    <w:abstractNumId w:val="99411"/>
+    <w:lvlOverride w:ilvl="0">
+      <w:startOverride w:val="1"/>
+    </w:lvlOverride>
+    <w:lvlOverride w:ilvl="1">
+      <w:startOverride w:val="1"/>
+    </w:lvlOverride>
+    <w:lvlOverride w:ilvl="2">
+      <w:startOverride w:val="1"/>
+    </w:lvlOverride>
+    <w:lvlOverride w:ilvl="3">
+      <w:startOverride w:val="1"/>
+    </w:lvlOverride>
+    <w:lvlOverride w:ilvl="4">
+      <w:startOverride w:val="1"/>
+    </w:lvlOverride>
+    <w:lvlOverride w:ilvl="5">
+      <w:startOverride w:val="1"/>
+    </w:lvlOverride>
+    <w:lvlOverride w:ilvl="6">
+      <w:startOverride w:val="1"/>
+    </w:lvlOverride>
+  </w:num>
+  <w:num w:numId="1012">
     <w:abstractNumId w:val="991"/>
   </w:num>
 </w:numbering>

</xml_diff>

<commit_message>
Edit Discussions and Tips
Add more tips. Edit Discussions advice.
</commit_message>
<xml_diff>
--- a/Discussions/Law_and_Storytelling_Discussions.docx
+++ b/Discussions/Law_and_Storytelling_Discussions.docx
@@ -48,6 +48,14 @@
       </w:r>
       <w:r>
         <w:t xml:space="preserve">Dooling</w:t>
+      </w:r>
+    </w:p>
+    <w:p>
+      <w:pPr>
+        <w:pStyle w:val="Date"/>
+      </w:pPr>
+      <w:r>
+        <w:t xml:space="preserve">19-Jan-2017</w:t>
       </w:r>
     </w:p>
     <w:p>
@@ -395,10 +403,10 @@
       <w:pPr>
         <w:pStyle w:val="Heading3"/>
       </w:pPr>
-      <w:bookmarkStart w:id="27" w:name="plot-versus-story"/>
+      <w:bookmarkStart w:id="27" w:name="who-is-the-hero"/>
       <w:bookmarkEnd w:id="27"/>
       <w:r>
-        <w:t xml:space="preserve">Plot versus Story</w:t>
+        <w:t xml:space="preserve">Who Is The Hero?</w:t>
       </w:r>
     </w:p>
     <w:p>
@@ -406,147 +414,45 @@
         <w:pStyle w:val="FirstParagraph"/>
       </w:pPr>
       <w:r>
-        <w:t xml:space="preserve">Recall our opening salvo from Mr. King:</w:t>
-      </w:r>
-    </w:p>
-    <w:p>
-      <w:pPr>
-        <w:pStyle w:val="SourceCode"/>
-      </w:pPr>
-      <w:r>
-        <w:rPr>
-          <w:rStyle w:val="VerbatimChar"/>
-        </w:rPr>
-        <w:t xml:space="preserve">Story is honorable and trustworthy; </w:t>
-      </w:r>
-      <w:r>
-        <w:br w:type="textWrapping"/>
-      </w:r>
-      <w:r>
-        <w:rPr>
-          <w:rStyle w:val="VerbatimChar"/>
-        </w:rPr>
-        <w:t xml:space="preserve">plot is shifty, and best kept under house arrest. </w:t>
-      </w:r>
-    </w:p>
-    <w:p>
-      <w:pPr>
-        <w:pStyle w:val="FirstParagraph"/>
-      </w:pPr>
-      <w:r>
-        <w:t xml:space="preserve">King elaborated on this notion in a different interview, when he said,</w:t>
-      </w:r>
-      <w:r>
-        <w:t xml:space="preserve"> </w:t>
-      </w:r>
-      <w:r>
-        <w:t xml:space="preserve">"Forget plot, but remember the importance of 'situation'":</w:t>
-      </w:r>
-    </w:p>
-    <w:p>
-      <w:pPr>
-        <w:pStyle w:val="BlockText"/>
-      </w:pPr>
-      <w:r>
-        <w:t xml:space="preserve">I won't try to convince you that I've never plotted</w:t>
-      </w:r>
-      <w:r>
-        <w:t xml:space="preserve"> </w:t>
-      </w:r>
-      <w:r>
-        <w:t xml:space="preserve">any more than I'd try to convince you that I've never told a lie,</w:t>
-      </w:r>
-      <w:r>
-        <w:t xml:space="preserve"> </w:t>
-      </w:r>
-      <w:r>
-        <w:t xml:space="preserve">but I do both as infrequently as possible.</w:t>
-      </w:r>
-      <w:r>
-        <w:t xml:space="preserve"> </w:t>
-      </w:r>
-      <w:r>
-        <w:t xml:space="preserve">I distrust plot for two reasons:</w:t>
-      </w:r>
-      <w:r>
-        <w:t xml:space="preserve"> </w:t>
-      </w:r>
-      <w:r>
-        <w:t xml:space="preserve">first, because our lives are largely plotless,</w:t>
-      </w:r>
-      <w:r>
-        <w:t xml:space="preserve"> </w:t>
-      </w:r>
-      <w:r>
-        <w:t xml:space="preserve">even when you add in all our reasonable precautions and careful planning;</w:t>
-      </w:r>
-      <w:r>
-        <w:t xml:space="preserve"> </w:t>
-      </w:r>
-      <w:r>
-        <w:t xml:space="preserve">and second, because I believe plotting</w:t>
-      </w:r>
-      <w:r>
-        <w:t xml:space="preserve"> </w:t>
-      </w:r>
-      <w:r>
-        <w:t xml:space="preserve">and the spontaneity of real creation aren't compatible.</w:t>
-      </w:r>
-    </w:p>
-    <w:p>
-      <w:pPr>
-        <w:pStyle w:val="BlockText"/>
-      </w:pPr>
-      <w:r>
-        <w:t xml:space="preserve">A strong enough situation renders the whole question of plot moot.</w:t>
-      </w:r>
-      <w:r>
-        <w:t xml:space="preserve"> </w:t>
-      </w:r>
-      <w:r>
-        <w:t xml:space="preserve">The most interesting situations can usually be expressed as a What-if question:</w:t>
-      </w:r>
-    </w:p>
-    <w:p>
-      <w:pPr>
-        <w:pStyle w:val="Compact"/>
-        <w:pStyle w:val="BlockText"/>
-        <w:numPr>
-          <w:numId w:val="1001"/>
-          <w:ilvl w:val="0"/>
-        </w:numPr>
-      </w:pPr>
-      <w:r>
-        <w:t xml:space="preserve">What if vampires invaded a small New England village? (Salem's Lot).</w:t>
-      </w:r>
-    </w:p>
-    <w:p>
-      <w:pPr>
-        <w:pStyle w:val="Compact"/>
-        <w:pStyle w:val="BlockText"/>
-        <w:numPr>
-          <w:numId w:val="1002"/>
-          <w:ilvl w:val="0"/>
-        </w:numPr>
-      </w:pPr>
-      <w:r>
-        <w:t xml:space="preserve">What if a young mother and her son became trapped in their stalled car by a rabid dog? (Cujo).</w:t>
-      </w:r>
-    </w:p>
-    <w:p>
-      <w:pPr>
-        <w:pStyle w:val="FirstParagraph"/>
-      </w:pPr>
-      <w:r>
-        <w:t xml:space="preserve">See if you can identify portions of the story where plot got the upper hand.</w:t>
-      </w:r>
-    </w:p>
-    <w:p>
-      <w:pPr>
-        <w:pStyle w:val="BodyText"/>
-      </w:pPr>
-      <w:r>
-        <w:t xml:space="preserve">Billy Wilder expressed the same fondness for</w:t>
+        <w:t xml:space="preserve">From Aristotle to Joseph Campbell's</w:t>
+      </w:r>
+      <w:r>
+        <w:t xml:space="preserve"> </w:t>
+      </w:r>
+      <w:hyperlink r:id="rId28">
+        <w:r>
+          <w:rPr>
+            <w:rStyle w:val="Hyperlink"/>
+          </w:rPr>
+          <w:t xml:space="preserve">Hero With a Thousand Faces</w:t>
+        </w:r>
+      </w:hyperlink>
+      <w:r>
+        <w:t xml:space="preserve">, heroes DO things.</w:t>
+      </w:r>
+      <w:r>
+        <w:t xml:space="preserve"> </w:t>
+      </w:r>
+      <w:r>
+        <w:t xml:space="preserve">If the main character lolls around making droll or insightful observations about life,</w:t>
+      </w:r>
+      <w:r>
+        <w:t xml:space="preserve"> </w:t>
+      </w:r>
+      <w:r>
+        <w:t xml:space="preserve">she may be wise, amusing, or edifying, a teacher or the life of the party,</w:t>
+      </w:r>
+      <w:r>
+        <w:t xml:space="preserve"> </w:t>
+      </w:r>
+      <w:r>
+        <w:t xml:space="preserve">but she is not a hero.</w:t>
+      </w:r>
+      <w:r>
+        <w:t xml:space="preserve"> </w:t>
+      </w:r>
+      <w:r>
+        <w:t xml:space="preserve">Identify the hero and ask the same questions Aristotle asked in the</w:t>
       </w:r>
       <w:r>
         <w:t xml:space="preserve"> </w:t>
@@ -555,71 +461,72 @@
         <w:rPr>
           <w:i/>
         </w:rPr>
-        <w:t xml:space="preserve">situations</w:t>
-      </w:r>
-      <w:r>
-        <w:t xml:space="preserve"> </w:t>
-      </w:r>
-      <w:r>
-        <w:t xml:space="preserve">when he observed:</w:t>
-      </w:r>
-    </w:p>
-    <w:p>
-      <w:pPr>
-        <w:pStyle w:val="BlockText"/>
-      </w:pPr>
-      <w:r>
-        <w:t xml:space="preserve">An actor entering through the door, you've got nothing.</w:t>
-      </w:r>
-      <w:r>
-        <w:t xml:space="preserve"> </w:t>
-      </w:r>
-      <w:r>
-        <w:t xml:space="preserve">But if he enters through the window, you've got a situation.</w:t>
-      </w:r>
-    </w:p>
-    <w:p>
-      <w:pPr>
-        <w:pStyle w:val="FirstParagraph"/>
-      </w:pPr>
-      <w:r>
-        <w:t xml:space="preserve">Both King and Wilder seem to believe that</w:t>
-      </w:r>
-      <w:r>
-        <w:t xml:space="preserve"> </w:t>
-      </w:r>
-      <w:r>
-        <w:t xml:space="preserve">the proper situation---could we substitute "set-up" or first act---will create a story</w:t>
-      </w:r>
-      <w:r>
-        <w:t xml:space="preserve"> </w:t>
-      </w:r>
-      <w:r>
-        <w:t xml:space="preserve">that just about tells itself.</w:t>
-      </w:r>
-    </w:p>
-    <w:p>
-      <w:pPr>
-        <w:pStyle w:val="Heading3"/>
-      </w:pPr>
-      <w:bookmarkStart w:id="28" w:name="characters"/>
-      <w:bookmarkEnd w:id="28"/>
-      <w:r>
-        <w:t xml:space="preserve">Characters</w:t>
-      </w:r>
-    </w:p>
-    <w:p>
-      <w:pPr>
-        <w:pStyle w:val="FirstParagraph"/>
-      </w:pPr>
-      <w:r>
-        <w:t xml:space="preserve">First, the Hero.</w:t>
-      </w:r>
-      <w:r>
-        <w:t xml:space="preserve"> </w:t>
-      </w:r>
-      <w:r>
-        <w:t xml:space="preserve">As we learned,</w:t>
+        <w:t xml:space="preserve">Poetics.</w:t>
+      </w:r>
+      <w:r>
+        <w:t xml:space="preserve"> </w:t>
+      </w:r>
+      <w:r>
+        <w:t xml:space="preserve">Maybe instead of</w:t>
+      </w:r>
+      <w:r>
+        <w:t xml:space="preserve"> </w:t>
+      </w:r>
+      <w:r>
+        <w:rPr>
+          <w:i/>
+        </w:rPr>
+        <w:t xml:space="preserve">doing</w:t>
+      </w:r>
+      <w:r>
+        <w:t xml:space="preserve"> </w:t>
+      </w:r>
+      <w:r>
+        <w:t xml:space="preserve">things,</w:t>
+      </w:r>
+      <w:r>
+        <w:t xml:space="preserve"> </w:t>
+      </w:r>
+      <w:r>
+        <w:t xml:space="preserve">the hero seems to buffeted by misfortunes or blessed by good fortunes,</w:t>
+      </w:r>
+      <w:r>
+        <w:t xml:space="preserve"> </w:t>
+      </w:r>
+      <w:r>
+        <w:t xml:space="preserve">which have nothing to do with the character's interior life.</w:t>
+      </w:r>
+      <w:r>
+        <w:t xml:space="preserve"> </w:t>
+      </w:r>
+      <w:r>
+        <w:t xml:space="preserve">Is the hero passive? Or is she active?</w:t>
+      </w:r>
+      <w:r>
+        <w:t xml:space="preserve"> </w:t>
+      </w:r>
+      <w:r>
+        <w:t xml:space="preserve">(Like good sentences, active voice is better and shorter.)</w:t>
+      </w:r>
+      <w:r>
+        <w:t xml:space="preserve"> </w:t>
+      </w:r>
+      <w:r>
+        <w:t xml:space="preserve">Things happen to weak heroes.</w:t>
+      </w:r>
+      <w:r>
+        <w:t xml:space="preserve"> </w:t>
+      </w:r>
+      <w:r>
+        <w:t xml:space="preserve">Real heroes make things happen.</w:t>
+      </w:r>
+    </w:p>
+    <w:p>
+      <w:pPr>
+        <w:pStyle w:val="BodyText"/>
+      </w:pPr>
+      <w:r>
+        <w:t xml:space="preserve">As we discovered,</w:t>
       </w:r>
       <w:r>
         <w:t xml:space="preserve"> </w:t>
@@ -697,9 +604,216 @@
       <w:pPr>
         <w:pStyle w:val="Heading3"/>
       </w:pPr>
-      <w:bookmarkStart w:id="29" w:name="show-dont-tell"/>
+      <w:bookmarkStart w:id="29" w:name="plot-versus-story"/>
       <w:bookmarkEnd w:id="29"/>
       <w:r>
+        <w:t xml:space="preserve">Plot versus Story</w:t>
+      </w:r>
+    </w:p>
+    <w:p>
+      <w:pPr>
+        <w:pStyle w:val="FirstParagraph"/>
+      </w:pPr>
+      <w:r>
+        <w:t xml:space="preserve">Recall our opening salvo from Mr. King:</w:t>
+      </w:r>
+    </w:p>
+    <w:p>
+      <w:pPr>
+        <w:pStyle w:val="SourceCode"/>
+      </w:pPr>
+      <w:r>
+        <w:rPr>
+          <w:rStyle w:val="VerbatimChar"/>
+        </w:rPr>
+        <w:t xml:space="preserve">Story is honorable and trustworthy; </w:t>
+      </w:r>
+      <w:r>
+        <w:br w:type="textWrapping"/>
+      </w:r>
+      <w:r>
+        <w:rPr>
+          <w:rStyle w:val="VerbatimChar"/>
+        </w:rPr>
+        <w:t xml:space="preserve">plot is shifty, and best kept under house arrest. </w:t>
+      </w:r>
+    </w:p>
+    <w:p>
+      <w:pPr>
+        <w:pStyle w:val="FirstParagraph"/>
+      </w:pPr>
+      <w:r>
+        <w:t xml:space="preserve">King elaborated on this notion in a different interview, when he said,</w:t>
+      </w:r>
+      <w:r>
+        <w:t xml:space="preserve"> </w:t>
+      </w:r>
+      <w:r>
+        <w:t xml:space="preserve">"Forget plot, but remember the importance of 'situation'":</w:t>
+      </w:r>
+    </w:p>
+    <w:p>
+      <w:pPr>
+        <w:pStyle w:val="BlockText"/>
+      </w:pPr>
+      <w:r>
+        <w:t xml:space="preserve">I won't try to convince you that I've never plotted</w:t>
+      </w:r>
+      <w:r>
+        <w:t xml:space="preserve"> </w:t>
+      </w:r>
+      <w:r>
+        <w:t xml:space="preserve">any more than I'd try to convince you that I've never told a lie,</w:t>
+      </w:r>
+      <w:r>
+        <w:t xml:space="preserve"> </w:t>
+      </w:r>
+      <w:r>
+        <w:t xml:space="preserve">but I do both as infrequently as possible.</w:t>
+      </w:r>
+      <w:r>
+        <w:t xml:space="preserve"> </w:t>
+      </w:r>
+      <w:r>
+        <w:t xml:space="preserve">I distrust plot for two reasons:</w:t>
+      </w:r>
+      <w:r>
+        <w:t xml:space="preserve"> </w:t>
+      </w:r>
+      <w:r>
+        <w:t xml:space="preserve">first, because our lives are largely plotless,</w:t>
+      </w:r>
+      <w:r>
+        <w:t xml:space="preserve"> </w:t>
+      </w:r>
+      <w:r>
+        <w:t xml:space="preserve">even when you add in all our reasonable precautions and careful planning;</w:t>
+      </w:r>
+      <w:r>
+        <w:t xml:space="preserve"> </w:t>
+      </w:r>
+      <w:r>
+        <w:t xml:space="preserve">and second, because I believe plotting</w:t>
+      </w:r>
+      <w:r>
+        <w:t xml:space="preserve"> </w:t>
+      </w:r>
+      <w:r>
+        <w:t xml:space="preserve">and the spontaneity of real creation aren't compatible.</w:t>
+      </w:r>
+    </w:p>
+    <w:p>
+      <w:pPr>
+        <w:pStyle w:val="BlockText"/>
+      </w:pPr>
+      <w:r>
+        <w:t xml:space="preserve">A strong enough situation renders the whole question of plot moot.</w:t>
+      </w:r>
+      <w:r>
+        <w:t xml:space="preserve"> </w:t>
+      </w:r>
+      <w:r>
+        <w:t xml:space="preserve">The most interesting situations can usually be expressed as a What-if question:</w:t>
+      </w:r>
+    </w:p>
+    <w:p>
+      <w:pPr>
+        <w:pStyle w:val="Compact"/>
+        <w:pStyle w:val="BlockText"/>
+        <w:numPr>
+          <w:numId w:val="1001"/>
+          <w:ilvl w:val="0"/>
+        </w:numPr>
+      </w:pPr>
+      <w:r>
+        <w:t xml:space="preserve">What if vampires invaded a small New England village? (Salem's Lot).</w:t>
+      </w:r>
+    </w:p>
+    <w:p>
+      <w:pPr>
+        <w:pStyle w:val="Compact"/>
+        <w:pStyle w:val="BlockText"/>
+        <w:numPr>
+          <w:numId w:val="1002"/>
+          <w:ilvl w:val="0"/>
+        </w:numPr>
+      </w:pPr>
+      <w:r>
+        <w:t xml:space="preserve">What if a young mother and her son became trapped in their stalled car by a rabid dog? (Cujo).</w:t>
+      </w:r>
+    </w:p>
+    <w:p>
+      <w:pPr>
+        <w:pStyle w:val="FirstParagraph"/>
+      </w:pPr>
+      <w:r>
+        <w:t xml:space="preserve">See if you can identify portions of the story where plot got the upper hand.</w:t>
+      </w:r>
+    </w:p>
+    <w:p>
+      <w:pPr>
+        <w:pStyle w:val="BodyText"/>
+      </w:pPr>
+      <w:r>
+        <w:t xml:space="preserve">Billy Wilder expressed the same fondness for</w:t>
+      </w:r>
+      <w:r>
+        <w:t xml:space="preserve"> </w:t>
+      </w:r>
+      <w:r>
+        <w:rPr>
+          <w:i/>
+        </w:rPr>
+        <w:t xml:space="preserve">situations</w:t>
+      </w:r>
+      <w:r>
+        <w:t xml:space="preserve"> </w:t>
+      </w:r>
+      <w:r>
+        <w:t xml:space="preserve">when he observed:</w:t>
+      </w:r>
+    </w:p>
+    <w:p>
+      <w:pPr>
+        <w:pStyle w:val="BlockText"/>
+      </w:pPr>
+      <w:r>
+        <w:t xml:space="preserve">An actor entering through the door, you've got nothing.</w:t>
+      </w:r>
+      <w:r>
+        <w:t xml:space="preserve"> </w:t>
+      </w:r>
+      <w:r>
+        <w:t xml:space="preserve">But if he enters through the window, you've got a situation.</w:t>
+      </w:r>
+    </w:p>
+    <w:p>
+      <w:pPr>
+        <w:pStyle w:val="FirstParagraph"/>
+      </w:pPr>
+      <w:r>
+        <w:t xml:space="preserve">Both King and Wilder seem to believe that</w:t>
+      </w:r>
+      <w:r>
+        <w:t xml:space="preserve"> </w:t>
+      </w:r>
+      <w:r>
+        <w:t xml:space="preserve">the proper situation---could we substitute "set-up" or first act---will create a story</w:t>
+      </w:r>
+      <w:r>
+        <w:t xml:space="preserve"> </w:t>
+      </w:r>
+      <w:r>
+        <w:t xml:space="preserve">that just about tells itself.</w:t>
+      </w:r>
+    </w:p>
+    <w:p>
+      <w:pPr>
+        <w:pStyle w:val="Heading3"/>
+      </w:pPr>
+      <w:bookmarkStart w:id="30" w:name="show-dont-tell"/>
+      <w:bookmarkEnd w:id="30"/>
+      <w:r>
         <w:t xml:space="preserve">Show Don't Tell</w:t>
       </w:r>
     </w:p>
@@ -839,10 +953,66 @@
     </w:p>
     <w:p>
       <w:pPr>
+        <w:pStyle w:val="BodyText"/>
+      </w:pPr>
+      <w:r>
+        <w:t xml:space="preserve">Talk is so cheap.</w:t>
+      </w:r>
+      <w:r>
+        <w:t xml:space="preserve"> </w:t>
+      </w:r>
+      <w:r>
+        <w:rPr>
+          <w:i/>
+        </w:rPr>
+        <w:t xml:space="preserve">Show</w:t>
+      </w:r>
+      <w:r>
+        <w:t xml:space="preserve"> </w:t>
+      </w:r>
+      <w:r>
+        <w:t xml:space="preserve">the reader things.</w:t>
+      </w:r>
+      <w:r>
+        <w:t xml:space="preserve"> </w:t>
+      </w:r>
+      <w:r>
+        <w:t xml:space="preserve">Paint them a picture.</w:t>
+      </w:r>
+      <w:r>
+        <w:t xml:space="preserve"> </w:t>
+      </w:r>
+      <w:r>
+        <w:t xml:space="preserve">And let them figure out what's going on,</w:t>
+      </w:r>
+      <w:r>
+        <w:t xml:space="preserve"> </w:t>
+      </w:r>
+      <w:r>
+        <w:t xml:space="preserve">instead of spoiling it all by</w:t>
+      </w:r>
+      <w:r>
+        <w:t xml:space="preserve"> </w:t>
+      </w:r>
+      <w:r>
+        <w:rPr>
+          <w:i/>
+        </w:rPr>
+        <w:t xml:space="preserve">telling</w:t>
+      </w:r>
+      <w:r>
+        <w:t xml:space="preserve"> </w:t>
+      </w:r>
+      <w:r>
+        <w:t xml:space="preserve">them.</w:t>
+      </w:r>
+    </w:p>
+    <w:p>
+      <w:pPr>
         <w:pStyle w:val="Heading3"/>
       </w:pPr>
-      <w:bookmarkStart w:id="30" w:name="beginnings-and-endings"/>
-      <w:bookmarkEnd w:id="30"/>
+      <w:bookmarkStart w:id="31" w:name="beginnings-and-endings"/>
+      <w:bookmarkEnd w:id="31"/>
       <w:r>
         <w:t xml:space="preserve">Beginnings and Endings</w:t>
       </w:r>
@@ -852,7 +1022,7 @@
         <w:pStyle w:val="FirstParagraph"/>
       </w:pPr>
       <w:r>
-        <w:t xml:space="preserve">Of acts, of scenes, of the story.</w:t>
+        <w:t xml:space="preserve">Of acts, of scenes, of the story?</w:t>
       </w:r>
       <w:r>
         <w:t xml:space="preserve"> </w:t>
@@ -888,7 +1058,7 @@
         <w:t xml:space="preserve"> </w:t>
       </w:r>
       <w:r>
-        <w:t xml:space="preserve">which distract or divert us from the seamless moving story we crave.</w:t>
+        <w:t xml:space="preserve">which distract or divert us from the seamless relentless story we crave.</w:t>
       </w:r>
     </w:p>
     <w:p>
@@ -988,7 +1158,7 @@
       <w:r>
         <w:t xml:space="preserve"> </w:t>
       </w:r>
-      <w:hyperlink r:id="rId31">
+      <w:hyperlink r:id="rId32">
         <w:r>
           <w:rPr>
             <w:rStyle w:val="Hyperlink"/>
@@ -1032,7 +1202,7 @@
       <w:r>
         <w:t xml:space="preserve"> </w:t>
       </w:r>
-      <w:hyperlink r:id="rId31">
+      <w:hyperlink r:id="rId32">
         <w:r>
           <w:rPr>
             <w:rStyle w:val="Hyperlink"/>
@@ -1098,8 +1268,8 @@
       <w:pPr>
         <w:pStyle w:val="Heading3"/>
       </w:pPr>
-      <w:bookmarkStart w:id="32" w:name="do-the-pieces-fit"/>
-      <w:bookmarkEnd w:id="32"/>
+      <w:bookmarkStart w:id="33" w:name="do-the-pieces-fit"/>
+      <w:bookmarkEnd w:id="33"/>
       <w:r>
         <w:t xml:space="preserve">Do The Pieces Fit?</w:t>
       </w:r>
@@ -1156,7 +1326,7 @@
       <w:r>
         <w:t xml:space="preserve"> </w:t>
       </w:r>
-      <w:hyperlink r:id="rId33">
+      <w:hyperlink r:id="rId34">
         <w:r>
           <w:rPr>
             <w:rStyle w:val="Hyperlink"/>
@@ -1173,7 +1343,7 @@
       <w:r>
         <w:t xml:space="preserve"> </w:t>
       </w:r>
-      <w:hyperlink r:id="rId34">
+      <w:hyperlink r:id="rId35">
         <w:r>
           <w:rPr>
             <w:rStyle w:val="Hyperlink"/>
@@ -1296,7 +1466,7 @@
     </w:lvl>
   </w:abstractNum>
   <w:abstractNum w:abstractNumId="990">
-    <w:nsid w:val="5d5cd3c2"/>
+    <w:nsid w:val="90b229e8"/>
     <w:multiLevelType w:val="multilevel"/>
     <w:lvl w:ilvl="0">
       <w:numFmt w:val="bullet"/>
@@ -1377,7 +1547,7 @@
     </w:lvl>
   </w:abstractNum>
   <w:abstractNum w:abstractNumId="991">
-    <w:nsid w:val="254a4789"/>
+    <w:nsid w:val="462f0393"/>
     <w:multiLevelType w:val="multilevel"/>
     <w:lvl w:ilvl="0">
       <w:numFmt w:val="bullet"/>

</xml_diff>

<commit_message>
Update Intro, Discussions, Tips for 2018
</commit_message>
<xml_diff>
--- a/Discussions/Law_and_Storytelling_Discussions.docx
+++ b/Discussions/Law_and_Storytelling_Discussions.docx
@@ -55,7 +55,7 @@
         <w:pStyle w:val="Date"/>
       </w:pPr>
       <w:r>
-        <w:t xml:space="preserve">19-Jan-2017</w:t>
+        <w:t xml:space="preserve">01-Jan-2018</w:t>
       </w:r>
     </w:p>
     <w:p>
@@ -63,27 +63,17 @@
         <w:pStyle w:val="Heading1"/>
       </w:pPr>
       <w:bookmarkStart w:id="21" w:name="how-to-talk-about-storytelling"/>
+      <w:r>
+        <w:t xml:space="preserve">How To Talk About Storytelling</w:t>
+      </w:r>
       <w:bookmarkEnd w:id="21"/>
-      <w:r>
-        <w:t xml:space="preserve">How To Talk About Storytelling</w:t>
-      </w:r>
-    </w:p>
-    <w:p>
-      <w:pPr>
-        <w:pStyle w:val="Heading6"/>
-      </w:pPr>
-      <w:bookmarkStart w:id="22" w:name="by-richard-dooling"/>
-      <w:bookmarkEnd w:id="22"/>
-      <w:r>
-        <w:t xml:space="preserve">By Richard Dooling</w:t>
-      </w:r>
     </w:p>
     <w:p>
       <w:pPr>
         <w:pStyle w:val="FirstParagraph"/>
       </w:pPr>
       <w:r>
-        <w:t xml:space="preserve">Here, I'll collect tips for studying and discussing the works we read.</w:t>
+        <w:t xml:space="preserve">Here, I’ll collect tips for studying and discussing the works we read.</w:t>
       </w:r>
       <w:r>
         <w:t xml:space="preserve"> </w:t>
@@ -95,13 +85,25 @@
         <w:t xml:space="preserve"> </w:t>
       </w:r>
       <w:r>
-        <w:t xml:space="preserve">so if something is missing, and you'd like to add a short paragraph, please send it to me.</w:t>
-      </w:r>
-      <w:r>
-        <w:t xml:space="preserve"> </w:t>
-      </w:r>
-      <w:r>
-        <w:t xml:space="preserve">Also, storytelling, especially for us, is accomplished by WRITING.</w:t>
+        <w:t xml:space="preserve">so if something is missing, and you’d like to add a short paragraph, please send it to me.</w:t>
+      </w:r>
+      <w:r>
+        <w:t xml:space="preserve"> </w:t>
+      </w:r>
+      <w:r>
+        <w:t xml:space="preserve">Also, storytelling, especially for us, is accomplished by</w:t>
+      </w:r>
+      <w:r>
+        <w:t xml:space="preserve"> </w:t>
+      </w:r>
+      <w:r>
+        <w:rPr>
+          <w:i/>
+        </w:rPr>
+        <w:t xml:space="preserve">writing</w:t>
+      </w:r>
+      <w:r>
+        <w:t xml:space="preserve">.</w:t>
       </w:r>
     </w:p>
     <w:p>
@@ -109,7 +111,19 @@
         <w:pStyle w:val="BodyText"/>
       </w:pPr>
       <w:r>
-        <w:t xml:space="preserve">Aristotle said, "Excellence is a habit. We are what we do."</w:t>
+        <w:t xml:space="preserve">Aristotle said,</w:t>
+      </w:r>
+      <w:r>
+        <w:t xml:space="preserve"> </w:t>
+      </w:r>
+      <w:r>
+        <w:t xml:space="preserve">“</w:t>
+      </w:r>
+      <w:r>
+        <w:t xml:space="preserve">Excellence is a habit. We are what we do.</w:t>
+      </w:r>
+      <w:r>
+        <w:t xml:space="preserve">”</w:t>
       </w:r>
       <w:r>
         <w:t xml:space="preserve"> </w:t>
@@ -176,12 +190,12 @@
         <w:t xml:space="preserve"> </w:t>
       </w:r>
       <w:r>
-        <w:t xml:space="preserve">I've collected some of my favorites in a separate file,</w:t>
-      </w:r>
-      <w:r>
-        <w:t xml:space="preserve"> </w:t>
-      </w:r>
-      <w:hyperlink r:id="rId23">
+        <w:t xml:space="preserve">I’ve collected some of my favorites in a separate file,</w:t>
+      </w:r>
+      <w:r>
+        <w:t xml:space="preserve"> </w:t>
+      </w:r>
+      <w:hyperlink r:id="rId22">
         <w:r>
           <w:rPr>
             <w:rStyle w:val="Hyperlink"/>
@@ -198,7 +212,7 @@
         <w:pStyle w:val="BodyText"/>
       </w:pPr>
       <w:r>
-        <w:t xml:space="preserve">And at bottom I've included some of my favorite</w:t>
+        <w:t xml:space="preserve">And at bottom I’ve included some of my favorite</w:t>
       </w:r>
       <w:r>
         <w:t xml:space="preserve"> </w:t>
@@ -211,71 +225,71 @@
       <w:pPr>
         <w:pStyle w:val="Heading2"/>
       </w:pPr>
-      <w:bookmarkStart w:id="24" w:name="class-discussions"/>
+      <w:bookmarkStart w:id="23" w:name="class-discussions"/>
+      <w:r>
+        <w:t xml:space="preserve">Class Discussions</w:t>
+      </w:r>
+      <w:bookmarkEnd w:id="23"/>
+    </w:p>
+    <w:p>
+      <w:pPr>
+        <w:pStyle w:val="FirstParagraph"/>
+      </w:pPr>
+      <w:r>
+        <w:t xml:space="preserve">As above, most of our work is reading, writing, and thinking.</w:t>
+      </w:r>
+      <w:r>
+        <w:t xml:space="preserve"> </w:t>
+      </w:r>
+      <w:r>
+        <w:t xml:space="preserve">For a mere two hours a week we gather and share insights and observations.</w:t>
+      </w:r>
+      <w:r>
+        <w:t xml:space="preserve"> </w:t>
+      </w:r>
+      <w:r>
+        <w:t xml:space="preserve">So you should come prepared to talk about the story</w:t>
+      </w:r>
+      <w:r>
+        <w:t xml:space="preserve"> </w:t>
+      </w:r>
+      <w:r>
+        <w:t xml:space="preserve">using some of the principles and techniques</w:t>
+      </w:r>
+      <w:r>
+        <w:t xml:space="preserve"> </w:t>
+      </w:r>
+      <w:r>
+        <w:t xml:space="preserve">we’ve discovered in class and in our readings.</w:t>
+      </w:r>
+    </w:p>
+    <w:p>
+      <w:pPr>
+        <w:pStyle w:val="Heading3"/>
+      </w:pPr>
+      <w:bookmarkStart w:id="24" w:name="the-action-idea"/>
+      <w:r>
+        <w:t xml:space="preserve">The Action-Idea</w:t>
+      </w:r>
       <w:bookmarkEnd w:id="24"/>
-      <w:r>
-        <w:t xml:space="preserve">Class Discussions</w:t>
-      </w:r>
     </w:p>
     <w:p>
       <w:pPr>
         <w:pStyle w:val="FirstParagraph"/>
       </w:pPr>
       <w:r>
-        <w:t xml:space="preserve">As above, most of our work is reading, writing, and thinking.</w:t>
-      </w:r>
-      <w:r>
-        <w:t xml:space="preserve"> </w:t>
-      </w:r>
-      <w:r>
-        <w:t xml:space="preserve">For a mere two hours a week we gather and share insights and observations.</w:t>
-      </w:r>
-      <w:r>
-        <w:t xml:space="preserve"> </w:t>
-      </w:r>
-      <w:r>
-        <w:t xml:space="preserve">So you should come prepared to talk about the story</w:t>
-      </w:r>
-      <w:r>
-        <w:t xml:space="preserve"> </w:t>
-      </w:r>
-      <w:r>
-        <w:t xml:space="preserve">using some of the principles and techniques</w:t>
-      </w:r>
-      <w:r>
-        <w:t xml:space="preserve"> </w:t>
-      </w:r>
-      <w:r>
-        <w:t xml:space="preserve">we've discovered in class and in our readings.</w:t>
-      </w:r>
-    </w:p>
-    <w:p>
-      <w:pPr>
-        <w:pStyle w:val="Heading3"/>
-      </w:pPr>
-      <w:bookmarkStart w:id="25" w:name="the-action-idea"/>
-      <w:bookmarkEnd w:id="25"/>
-      <w:r>
-        <w:t xml:space="preserve">The Action-Idea</w:t>
-      </w:r>
-    </w:p>
-    <w:p>
-      <w:pPr>
-        <w:pStyle w:val="FirstParagraph"/>
-      </w:pPr>
-      <w:r>
         <w:t xml:space="preserve">As Michael Tierno wrote in</w:t>
       </w:r>
       <w:r>
         <w:t xml:space="preserve"> </w:t>
       </w:r>
-      <w:hyperlink r:id="rId26">
+      <w:hyperlink r:id="rId25">
         <w:r>
           <w:rPr>
             <w:i/>
             <w:rStyle w:val="Hyperlink"/>
           </w:rPr>
-          <w:t xml:space="preserve">Aristotle's Poetics for Screenwriters: Storytelling Secrets From the Greatest Mind in Western Civilization</w:t>
+          <w:t xml:space="preserve">Aristotle’s Poetics for Screenwriters: Storytelling Secrets From the Greatest Mind in Western Civilization</w:t>
         </w:r>
       </w:hyperlink>
       <w:r>
@@ -285,13 +299,25 @@
         <w:t xml:space="preserve"> </w:t>
       </w:r>
       <w:r>
-        <w:t xml:space="preserve">great storytellers create a single unified action as a "through line,"</w:t>
-      </w:r>
-      <w:r>
-        <w:t xml:space="preserve"> </w:t>
-      </w:r>
-      <w:r>
-        <w:t xml:space="preserve">which becomes the story's subject.</w:t>
+        <w:t xml:space="preserve">great storytellers create a single unified action as a</w:t>
+      </w:r>
+      <w:r>
+        <w:t xml:space="preserve"> </w:t>
+      </w:r>
+      <w:r>
+        <w:t xml:space="preserve">“</w:t>
+      </w:r>
+      <w:r>
+        <w:t xml:space="preserve">through line,</w:t>
+      </w:r>
+      <w:r>
+        <w:t xml:space="preserve">”</w:t>
+      </w:r>
+      <w:r>
+        <w:t xml:space="preserve"> </w:t>
+      </w:r>
+      <w:r>
+        <w:t xml:space="preserve">which becomes the story’s subject.</w:t>
       </w:r>
       <w:r>
         <w:t xml:space="preserve"> </w:t>
@@ -303,7 +329,25 @@
         <w:t xml:space="preserve"> </w:t>
       </w:r>
       <w:r>
-        <w:t xml:space="preserve">which has a "oneness" and connectivity so clear</w:t>
+        <w:t xml:space="preserve">which has a</w:t>
+      </w:r>
+      <w:r>
+        <w:t xml:space="preserve"> </w:t>
+      </w:r>
+      <w:r>
+        <w:t xml:space="preserve">“</w:t>
+      </w:r>
+      <w:r>
+        <w:t xml:space="preserve">oneness</w:t>
+      </w:r>
+      <w:r>
+        <w:t xml:space="preserve">”</w:t>
+      </w:r>
+      <w:r>
+        <w:t xml:space="preserve"> </w:t>
+      </w:r>
+      <w:r>
+        <w:t xml:space="preserve">and connectivity so clear</w:t>
       </w:r>
       <w:r>
         <w:t xml:space="preserve"> </w:t>
@@ -384,7 +428,19 @@
         <w:t xml:space="preserve"> </w:t>
       </w:r>
       <w:r>
-        <w:t xml:space="preserve">It's been said that the "whole is greater than the sum of its parts."</w:t>
+        <w:t xml:space="preserve">It’s been said that the</w:t>
+      </w:r>
+      <w:r>
+        <w:t xml:space="preserve"> </w:t>
+      </w:r>
+      <w:r>
+        <w:t xml:space="preserve">“</w:t>
+      </w:r>
+      <w:r>
+        <w:t xml:space="preserve">whole is greater than the sum of its parts.</w:t>
+      </w:r>
+      <w:r>
+        <w:t xml:space="preserve">”</w:t>
       </w:r>
       <w:r>
         <w:t xml:space="preserve"> </w:t>
@@ -396,30 +452,42 @@
         <w:t xml:space="preserve"> </w:t>
       </w:r>
       <w:r>
-        <w:t xml:space="preserve">that “the whole is always in each of the parts.”</w:t>
+        <w:t xml:space="preserve">that</w:t>
+      </w:r>
+      <w:r>
+        <w:t xml:space="preserve"> </w:t>
+      </w:r>
+      <w:r>
+        <w:t xml:space="preserve">“</w:t>
+      </w:r>
+      <w:r>
+        <w:t xml:space="preserve">the whole is always in each of the parts.</w:t>
+      </w:r>
+      <w:r>
+        <w:t xml:space="preserve">”</w:t>
       </w:r>
     </w:p>
     <w:p>
       <w:pPr>
         <w:pStyle w:val="Heading3"/>
       </w:pPr>
-      <w:bookmarkStart w:id="27" w:name="who-is-the-hero"/>
-      <w:bookmarkEnd w:id="27"/>
+      <w:bookmarkStart w:id="26" w:name="who-is-the-hero"/>
       <w:r>
         <w:t xml:space="preserve">Who Is The Hero?</w:t>
       </w:r>
+      <w:bookmarkEnd w:id="26"/>
     </w:p>
     <w:p>
       <w:pPr>
         <w:pStyle w:val="FirstParagraph"/>
       </w:pPr>
       <w:r>
-        <w:t xml:space="preserve">From Aristotle to Joseph Campbell's</w:t>
-      </w:r>
-      <w:r>
-        <w:t xml:space="preserve"> </w:t>
-      </w:r>
-      <w:hyperlink r:id="rId28">
+        <w:t xml:space="preserve">From Aristotle to Joseph Campbell’s</w:t>
+      </w:r>
+      <w:r>
+        <w:t xml:space="preserve"> </w:t>
+      </w:r>
+      <w:hyperlink r:id="rId27">
         <w:r>
           <w:rPr>
             <w:rStyle w:val="Hyperlink"/>
@@ -494,7 +562,7 @@
         <w:t xml:space="preserve"> </w:t>
       </w:r>
       <w:r>
-        <w:t xml:space="preserve">which have nothing to do with the character's interior life.</w:t>
+        <w:t xml:space="preserve">which have nothing to do with the character’s interior life.</w:t>
       </w:r>
       <w:r>
         <w:t xml:space="preserve"> </w:t>
@@ -544,13 +612,13 @@
         <w:t xml:space="preserve"> </w:t>
       </w:r>
       <w:r>
-        <w:t xml:space="preserve">A good story concerns the hero's moral conflict</w:t>
-      </w:r>
-      <w:r>
-        <w:t xml:space="preserve"> </w:t>
-      </w:r>
-      <w:r>
-        <w:t xml:space="preserve">that developed during the story's middle (second act).</w:t>
+        <w:t xml:space="preserve">A good story concerns the hero’s moral conflict</w:t>
+      </w:r>
+      <w:r>
+        <w:t xml:space="preserve"> </w:t>
+      </w:r>
+      <w:r>
+        <w:t xml:space="preserve">that developed during the story’s middle (second act).</w:t>
       </w:r>
     </w:p>
     <w:p>
@@ -581,13 +649,13 @@
       <w:r>
         <w:t xml:space="preserve"> </w:t>
       </w:r>
-      <w:hyperlink r:id="rId26">
+      <w:hyperlink r:id="rId25">
         <w:r>
           <w:rPr>
             <w:i/>
             <w:rStyle w:val="Hyperlink"/>
           </w:rPr>
-          <w:t xml:space="preserve">Aristotle's Poetics for Screenwriters: Storytelling Secrets From the Greatest Mind in Western Civilization</w:t>
+          <w:t xml:space="preserve">Aristotle’s Poetics for Screenwriters: Storytelling Secrets From the Greatest Mind in Western Civilization</w:t>
         </w:r>
       </w:hyperlink>
       <w:r>
@@ -597,25 +665,25 @@
         <w:t xml:space="preserve"> </w:t>
       </w:r>
       <w:r>
-        <w:t xml:space="preserve">would say about Turow's creation Rusty Sabitch?</w:t>
+        <w:t xml:space="preserve">would say about Turow’s creation Rusty Sabitch?</w:t>
       </w:r>
     </w:p>
     <w:p>
       <w:pPr>
         <w:pStyle w:val="Heading3"/>
       </w:pPr>
-      <w:bookmarkStart w:id="29" w:name="plot-versus-story"/>
-      <w:bookmarkEnd w:id="29"/>
+      <w:bookmarkStart w:id="28" w:name="plot-versus-story"/>
       <w:r>
         <w:t xml:space="preserve">Plot versus Story</w:t>
       </w:r>
+      <w:bookmarkEnd w:id="28"/>
     </w:p>
     <w:p>
       <w:pPr>
         <w:pStyle w:val="FirstParagraph"/>
       </w:pPr>
       <w:r>
-        <w:t xml:space="preserve">Recall our opening salvo from Mr. King:</w:t>
+        <w:t xml:space="preserve">Recall our opening salvo from Mr. King:</w:t>
       </w:r>
     </w:p>
     <w:p>
@@ -649,7 +717,28 @@
         <w:t xml:space="preserve"> </w:t>
       </w:r>
       <w:r>
-        <w:t xml:space="preserve">"Forget plot, but remember the importance of 'situation'":</w:t>
+        <w:t xml:space="preserve">“</w:t>
+      </w:r>
+      <w:r>
+        <w:t xml:space="preserve">Forget plot, but remember the importance of</w:t>
+      </w:r>
+      <w:r>
+        <w:t xml:space="preserve"> </w:t>
+      </w:r>
+      <w:r>
+        <w:t xml:space="preserve">‘</w:t>
+      </w:r>
+      <w:r>
+        <w:t xml:space="preserve">situation</w:t>
+      </w:r>
+      <w:r>
+        <w:t xml:space="preserve">’</w:t>
+      </w:r>
+      <w:r>
+        <w:t xml:space="preserve">”</w:t>
+      </w:r>
+      <w:r>
+        <w:t xml:space="preserve">:</w:t>
       </w:r>
     </w:p>
     <w:p>
@@ -657,13 +746,13 @@
         <w:pStyle w:val="BlockText"/>
       </w:pPr>
       <w:r>
-        <w:t xml:space="preserve">I won't try to convince you that I've never plotted</w:t>
-      </w:r>
-      <w:r>
-        <w:t xml:space="preserve"> </w:t>
-      </w:r>
-      <w:r>
-        <w:t xml:space="preserve">any more than I'd try to convince you that I've never told a lie,</w:t>
+        <w:t xml:space="preserve">I won’t try to convince you that I’ve never plotted</w:t>
+      </w:r>
+      <w:r>
+        <w:t xml:space="preserve"> </w:t>
+      </w:r>
+      <w:r>
+        <w:t xml:space="preserve">any more than I’d try to convince you that I’ve never told a lie,</w:t>
       </w:r>
       <w:r>
         <w:t xml:space="preserve"> </w:t>
@@ -699,7 +788,7 @@
         <w:t xml:space="preserve"> </w:t>
       </w:r>
       <w:r>
-        <w:t xml:space="preserve">and the spontaneity of real creation aren't compatible.</w:t>
+        <w:t xml:space="preserve">and the spontaneity of real creation aren’t compatible.</w:t>
       </w:r>
     </w:p>
     <w:p>
@@ -726,7 +815,7 @@
         </w:numPr>
       </w:pPr>
       <w:r>
-        <w:t xml:space="preserve">What if vampires invaded a small New England village? (Salem's Lot).</w:t>
+        <w:t xml:space="preserve">What if vampires invaded a small New England village? (Salem’s Lot).</w:t>
       </w:r>
     </w:p>
     <w:p>
@@ -778,13 +867,13 @@
         <w:pStyle w:val="BlockText"/>
       </w:pPr>
       <w:r>
-        <w:t xml:space="preserve">An actor entering through the door, you've got nothing.</w:t>
-      </w:r>
-      <w:r>
-        <w:t xml:space="preserve"> </w:t>
-      </w:r>
-      <w:r>
-        <w:t xml:space="preserve">But if he enters through the window, you've got a situation.</w:t>
+        <w:t xml:space="preserve">An actor entering through the door, you’ve got nothing.</w:t>
+      </w:r>
+      <w:r>
+        <w:t xml:space="preserve"> </w:t>
+      </w:r>
+      <w:r>
+        <w:t xml:space="preserve">But if he enters through the window, you’ve got a situation.</w:t>
       </w:r>
     </w:p>
     <w:p>
@@ -798,7 +887,25 @@
         <w:t xml:space="preserve"> </w:t>
       </w:r>
       <w:r>
-        <w:t xml:space="preserve">the proper situation---could we substitute "set-up" or first act---will create a story</w:t>
+        <w:t xml:space="preserve">the proper situation—could we substitute</w:t>
+      </w:r>
+      <w:r>
+        <w:t xml:space="preserve"> </w:t>
+      </w:r>
+      <w:r>
+        <w:t xml:space="preserve">“</w:t>
+      </w:r>
+      <w:r>
+        <w:t xml:space="preserve">set-up</w:t>
+      </w:r>
+      <w:r>
+        <w:t xml:space="preserve">”</w:t>
+      </w:r>
+      <w:r>
+        <w:t xml:space="preserve"> </w:t>
+      </w:r>
+      <w:r>
+        <w:t xml:space="preserve">or first act—will create a story</w:t>
       </w:r>
       <w:r>
         <w:t xml:space="preserve"> </w:t>
@@ -811,24 +918,36 @@
       <w:pPr>
         <w:pStyle w:val="Heading3"/>
       </w:pPr>
-      <w:bookmarkStart w:id="30" w:name="show-dont-tell"/>
-      <w:bookmarkEnd w:id="30"/>
-      <w:r>
-        <w:t xml:space="preserve">Show Don't Tell</w:t>
-      </w:r>
+      <w:bookmarkStart w:id="29" w:name="show-dont-tell"/>
+      <w:r>
+        <w:t xml:space="preserve">Show Don’t Tell</w:t>
+      </w:r>
+      <w:bookmarkEnd w:id="29"/>
     </w:p>
     <w:p>
       <w:pPr>
         <w:pStyle w:val="FirstParagraph"/>
       </w:pPr>
       <w:r>
-        <w:t xml:space="preserve">Advice so common it's now a cliché</w:t>
-      </w:r>
-      <w:r>
-        <w:t xml:space="preserve"> </w:t>
-      </w:r>
-      <w:r>
-        <w:t xml:space="preserve">second only to "write what you know,"</w:t>
+        <w:t xml:space="preserve">Advice so common it’s now a cliché</w:t>
+      </w:r>
+      <w:r>
+        <w:t xml:space="preserve"> </w:t>
+      </w:r>
+      <w:r>
+        <w:t xml:space="preserve">second only to</w:t>
+      </w:r>
+      <w:r>
+        <w:t xml:space="preserve"> </w:t>
+      </w:r>
+      <w:r>
+        <w:t xml:space="preserve">“</w:t>
+      </w:r>
+      <w:r>
+        <w:t xml:space="preserve">write what you know,</w:t>
+      </w:r>
+      <w:r>
+        <w:t xml:space="preserve">”</w:t>
       </w:r>
       <w:r>
         <w:t xml:space="preserve"> </w:t>
@@ -854,13 +973,19 @@
         <w:pStyle w:val="BodyText"/>
       </w:pPr>
       <w:r>
-        <w:t xml:space="preserve">"You don't write about the horrors of war.</w:t>
-      </w:r>
-      <w:r>
-        <w:t xml:space="preserve"> </w:t>
-      </w:r>
-      <w:r>
-        <w:t xml:space="preserve">No. You write about a kid's burnt socks lying in the road,"</w:t>
+        <w:t xml:space="preserve">“</w:t>
+      </w:r>
+      <w:r>
+        <w:t xml:space="preserve">You don’t write about the horrors of war.</w:t>
+      </w:r>
+      <w:r>
+        <w:t xml:space="preserve"> </w:t>
+      </w:r>
+      <w:r>
+        <w:t xml:space="preserve">No. You write about a kid’s burnt socks lying in the road,</w:t>
+      </w:r>
+      <w:r>
+        <w:t xml:space="preserve">”</w:t>
       </w:r>
       <w:r>
         <w:t xml:space="preserve"> </w:t>
@@ -872,13 +997,19 @@
         <w:t xml:space="preserve"> </w:t>
       </w:r>
       <w:r>
-        <w:t xml:space="preserve">"Don't tell me the moon is shining;</w:t>
-      </w:r>
-      <w:r>
-        <w:t xml:space="preserve"> </w:t>
-      </w:r>
-      <w:r>
-        <w:t xml:space="preserve">show me the glint of light on broken glass,"</w:t>
+        <w:t xml:space="preserve">“</w:t>
+      </w:r>
+      <w:r>
+        <w:t xml:space="preserve">Don’t tell me the moon is shining;</w:t>
+      </w:r>
+      <w:r>
+        <w:t xml:space="preserve"> </w:t>
+      </w:r>
+      <w:r>
+        <w:t xml:space="preserve">show me the glint of light on broken glass,</w:t>
+      </w:r>
+      <w:r>
+        <w:t xml:space="preserve">”</w:t>
       </w:r>
       <w:r>
         <w:t xml:space="preserve"> </w:t>
@@ -904,13 +1035,19 @@
         <w:t xml:space="preserve"> </w:t>
       </w:r>
       <w:r>
-        <w:t xml:space="preserve">"Let the audience add up two plus two.</w:t>
-      </w:r>
-      <w:r>
-        <w:t xml:space="preserve"> </w:t>
-      </w:r>
-      <w:r>
-        <w:t xml:space="preserve">They'll love you forever."</w:t>
+        <w:t xml:space="preserve">“</w:t>
+      </w:r>
+      <w:r>
+        <w:t xml:space="preserve">Let the audience add up two plus two.</w:t>
+      </w:r>
+      <w:r>
+        <w:t xml:space="preserve"> </w:t>
+      </w:r>
+      <w:r>
+        <w:t xml:space="preserve">They’ll love you forever.</w:t>
+      </w:r>
+      <w:r>
+        <w:t xml:space="preserve">”</w:t>
       </w:r>
     </w:p>
     <w:p>
@@ -924,13 +1061,19 @@
         <w:t xml:space="preserve"> </w:t>
       </w:r>
       <w:r>
-        <w:t xml:space="preserve">"A plot's power and emotional impact can't grow</w:t>
-      </w:r>
-      <w:r>
-        <w:t xml:space="preserve"> </w:t>
-      </w:r>
-      <w:r>
-        <w:t xml:space="preserve">merely because a character talks about what's going on in the story."</w:t>
+        <w:t xml:space="preserve">“</w:t>
+      </w:r>
+      <w:r>
+        <w:t xml:space="preserve">A plot’s power and emotional impact can’t grow</w:t>
+      </w:r>
+      <w:r>
+        <w:t xml:space="preserve"> </w:t>
+      </w:r>
+      <w:r>
+        <w:t xml:space="preserve">merely because a character talks about what’s going on in the story.</w:t>
+      </w:r>
+      <w:r>
+        <w:t xml:space="preserve">”</w:t>
       </w:r>
       <w:r>
         <w:t xml:space="preserve"> </w:t>
@@ -942,13 +1085,19 @@
         <w:t xml:space="preserve"> </w:t>
       </w:r>
       <w:r>
-        <w:t xml:space="preserve">"Any time two characters are talking about a third,</w:t>
-      </w:r>
-      <w:r>
-        <w:t xml:space="preserve"> </w:t>
-      </w:r>
-      <w:r>
-        <w:t xml:space="preserve">the scene is a crock of shit."</w:t>
+        <w:t xml:space="preserve">“</w:t>
+      </w:r>
+      <w:r>
+        <w:t xml:space="preserve">Any time two characters are talking about a third,</w:t>
+      </w:r>
+      <w:r>
+        <w:t xml:space="preserve"> </w:t>
+      </w:r>
+      <w:r>
+        <w:t xml:space="preserve">the scene is a crock of shit.</w:t>
+      </w:r>
+      <w:r>
+        <w:t xml:space="preserve">”</w:t>
       </w:r>
     </w:p>
     <w:p>
@@ -983,7 +1132,7 @@
         <w:t xml:space="preserve"> </w:t>
       </w:r>
       <w:r>
-        <w:t xml:space="preserve">And let them figure out what's going on,</w:t>
+        <w:t xml:space="preserve">And let them figure out what’s going on,</w:t>
       </w:r>
       <w:r>
         <w:t xml:space="preserve"> </w:t>
@@ -1011,11 +1160,11 @@
       <w:pPr>
         <w:pStyle w:val="Heading3"/>
       </w:pPr>
-      <w:bookmarkStart w:id="31" w:name="beginnings-and-endings"/>
-      <w:bookmarkEnd w:id="31"/>
+      <w:bookmarkStart w:id="30" w:name="beginnings-and-endings"/>
       <w:r>
         <w:t xml:space="preserve">Beginnings and Endings</w:t>
       </w:r>
+      <w:bookmarkEnd w:id="30"/>
     </w:p>
     <w:p>
       <w:pPr>
@@ -1072,7 +1221,7 @@
         <w:t xml:space="preserve"> </w:t>
       </w:r>
       <w:r>
-        <w:t xml:space="preserve">but small doses of these indirections (e.g. flashbacks) go a long way.</w:t>
+        <w:t xml:space="preserve">but small doses of these indirections (e.g. flashbacks) go a long way.</w:t>
       </w:r>
     </w:p>
     <w:p>
@@ -1147,7 +1296,13 @@
         <w:rPr>
           <w:i/>
         </w:rPr>
-        <w:t xml:space="preserve">Hangover,</w:t>
+        <w:t xml:space="preserve">Hangover</w:t>
+      </w:r>
+      <w:r>
+        <w:t xml:space="preserve"> </w:t>
+      </w:r>
+      <w:r>
+        <w:t xml:space="preserve">movie,</w:t>
       </w:r>
       <w:r>
         <w:t xml:space="preserve"> </w:t>
@@ -1158,7 +1313,7 @@
       <w:r>
         <w:t xml:space="preserve"> </w:t>
       </w:r>
-      <w:hyperlink r:id="rId32">
+      <w:hyperlink r:id="rId31">
         <w:r>
           <w:rPr>
             <w:rStyle w:val="Hyperlink"/>
@@ -1191,7 +1346,7 @@
         <w:t xml:space="preserve"> </w:t>
       </w:r>
       <w:r>
-        <w:t xml:space="preserve">A tiger in the bathroom. A dentist who can't remember having his tooth pulled.</w:t>
+        <w:t xml:space="preserve">A tiger in the bathroom. A dentist who can’t remember having his tooth pulled.</w:t>
       </w:r>
       <w:r>
         <w:t xml:space="preserve"> </w:t>
@@ -1202,7 +1357,7 @@
       <w:r>
         <w:t xml:space="preserve"> </w:t>
       </w:r>
-      <w:hyperlink r:id="rId32">
+      <w:hyperlink r:id="rId31">
         <w:r>
           <w:rPr>
             <w:rStyle w:val="Hyperlink"/>
@@ -1268,11 +1423,11 @@
       <w:pPr>
         <w:pStyle w:val="Heading3"/>
       </w:pPr>
-      <w:bookmarkStart w:id="33" w:name="do-the-pieces-fit"/>
-      <w:bookmarkEnd w:id="33"/>
+      <w:bookmarkStart w:id="32" w:name="do-the-pieces-fit"/>
       <w:r>
         <w:t xml:space="preserve">Do The Pieces Fit?</w:t>
       </w:r>
+      <w:bookmarkEnd w:id="32"/>
     </w:p>
     <w:p>
       <w:pPr>
@@ -1305,7 +1460,7 @@
         <w:t xml:space="preserve"> </w:t>
       </w:r>
       <w:r>
-        <w:t xml:space="preserve">William Strunk's advice about writing in general echoes this advice:</w:t>
+        <w:t xml:space="preserve">William Strunk’s advice about writing in general echoes this advice:</w:t>
       </w:r>
     </w:p>
     <w:p>
@@ -1326,7 +1481,7 @@
       <w:r>
         <w:t xml:space="preserve"> </w:t>
       </w:r>
-      <w:hyperlink r:id="rId34">
+      <w:hyperlink r:id="rId33">
         <w:r>
           <w:rPr>
             <w:rStyle w:val="Hyperlink"/>
@@ -1343,7 +1498,7 @@
       <w:r>
         <w:t xml:space="preserve"> </w:t>
       </w:r>
-      <w:hyperlink r:id="rId35">
+      <w:hyperlink r:id="rId34">
         <w:r>
           <w:rPr>
             <w:rStyle w:val="Hyperlink"/>
@@ -1363,6 +1518,10 @@
 </w:document>
 </file>
 
+<file path=word/comments.xml><?xml version="1.0" encoding="utf-8"?>
+<w:comments xmlns:w="http://schemas.openxmlformats.org/wordprocessingml/2006/main" xmlns:m="http://schemas.openxmlformats.org/officeDocument/2006/math" xmlns:r="http://schemas.openxmlformats.org/officeDocument/2006/relationships" xmlns:o="urn:schemas-microsoft-com:office:office" xmlns:v="urn:schemas-microsoft-com:vml" xmlns:w10="urn:schemas-microsoft-com:office:word" xmlns:a="http://schemas.openxmlformats.org/drawingml/2006/main" xmlns:pic="http://schemas.openxmlformats.org/drawingml/2006/picture" xmlns:wp="http://schemas.openxmlformats.org/drawingml/2006/wordprocessingDrawing"/>
+</file>
+
 <file path=word/footnotes.xml><?xml version="1.0" encoding="utf-8"?>
 <w:footnotes xmlns:w="http://schemas.openxmlformats.org/wordprocessingml/2006/main" xmlns:m="http://schemas.openxmlformats.org/officeDocument/2006/math" xmlns:r="http://schemas.openxmlformats.org/officeDocument/2006/relationships" xmlns:o="urn:schemas-microsoft-com:office:office" xmlns:v="urn:schemas-microsoft-com:vml" xmlns:w10="urn:schemas-microsoft-com:office:word" xmlns:a="http://schemas.openxmlformats.org/drawingml/2006/main" xmlns:pic="http://schemas.openxmlformats.org/drawingml/2006/picture" xmlns:wp="http://schemas.openxmlformats.org/drawingml/2006/wordprocessingDrawing">
   <w:footnote w:type="continuationSeparator" w:id="0">
@@ -1384,8 +1543,8 @@
 
 <file path=word/numbering.xml><?xml version="1.0" encoding="utf-8"?>
 <w:numbering xmlns:w="http://schemas.openxmlformats.org/wordprocessingml/2006/main">
-  <w:abstractNum w:abstractNumId="0">
-    <w:nsid w:val="e17f69ba"/>
+  <w:abstractNum w:abstractNumId="990">
+    <w:nsid w:val="31bdca16"/>
     <w:multiLevelType w:val="multilevel"/>
     <w:lvl w:ilvl="0">
       <w:numFmt w:val="bullet"/>
@@ -1464,90 +1623,31 @@
         <w:ind w:left="4800" w:hanging="480"/>
       </w:pPr>
     </w:lvl>
-  </w:abstractNum>
-  <w:abstractNum w:abstractNumId="990">
-    <w:nsid w:val="90b229e8"/>
-    <w:multiLevelType w:val="multilevel"/>
-    <w:lvl w:ilvl="0">
+    <w:lvl w:ilvl="7">
       <w:numFmt w:val="bullet"/>
       <w:lvlText w:val=" "/>
       <w:lvlJc w:val="left"/>
       <w:pPr>
         <w:tabs>
-          <w:tab w:val="num" w:pos="0"/>
+          <w:tab w:val="num" w:pos="5040"/>
         </w:tabs>
-        <w:ind w:left="480" w:hanging="480"/>
+        <w:ind w:left="5520" w:hanging="480"/>
       </w:pPr>
     </w:lvl>
-    <w:lvl w:ilvl="1">
+    <w:lvl w:ilvl="8">
       <w:numFmt w:val="bullet"/>
       <w:lvlText w:val=" "/>
       <w:lvlJc w:val="left"/>
       <w:pPr>
         <w:tabs>
-          <w:tab w:val="num" w:pos="720"/>
+          <w:tab w:val="num" w:pos="5760"/>
         </w:tabs>
-        <w:ind w:left="1200" w:hanging="480"/>
-      </w:pPr>
-    </w:lvl>
-    <w:lvl w:ilvl="2">
-      <w:numFmt w:val="bullet"/>
-      <w:lvlText w:val=" "/>
-      <w:lvlJc w:val="left"/>
-      <w:pPr>
-        <w:tabs>
-          <w:tab w:val="num" w:pos="1440"/>
-        </w:tabs>
-        <w:ind w:left="1920" w:hanging="480"/>
-      </w:pPr>
-    </w:lvl>
-    <w:lvl w:ilvl="3">
-      <w:numFmt w:val="bullet"/>
-      <w:lvlText w:val=" "/>
-      <w:lvlJc w:val="left"/>
-      <w:pPr>
-        <w:tabs>
-          <w:tab w:val="num" w:pos="2160"/>
-        </w:tabs>
-        <w:ind w:left="2640" w:hanging="480"/>
-      </w:pPr>
-    </w:lvl>
-    <w:lvl w:ilvl="4">
-      <w:numFmt w:val="bullet"/>
-      <w:lvlText w:val=" "/>
-      <w:lvlJc w:val="left"/>
-      <w:pPr>
-        <w:tabs>
-          <w:tab w:val="num" w:pos="2880"/>
-        </w:tabs>
-        <w:ind w:left="3360" w:hanging="480"/>
-      </w:pPr>
-    </w:lvl>
-    <w:lvl w:ilvl="5">
-      <w:numFmt w:val="bullet"/>
-      <w:lvlText w:val=" "/>
-      <w:lvlJc w:val="left"/>
-      <w:pPr>
-        <w:tabs>
-          <w:tab w:val="num" w:pos="3600"/>
-        </w:tabs>
-        <w:ind w:left="4080" w:hanging="480"/>
-      </w:pPr>
-    </w:lvl>
-    <w:lvl w:ilvl="6">
-      <w:numFmt w:val="bullet"/>
-      <w:lvlText w:val=" "/>
-      <w:lvlJc w:val="left"/>
-      <w:pPr>
-        <w:tabs>
-          <w:tab w:val="num" w:pos="4320"/>
-        </w:tabs>
-        <w:ind w:left="4800" w:hanging="480"/>
+        <w:ind w:left="6240" w:hanging="480"/>
       </w:pPr>
     </w:lvl>
   </w:abstractNum>
   <w:abstractNum w:abstractNumId="991">
-    <w:nsid w:val="462f0393"/>
+    <w:nsid w:val="1d1ba5f0"/>
     <w:multiLevelType w:val="multilevel"/>
     <w:lvl w:ilvl="0">
       <w:numFmt w:val="bullet"/>
@@ -1626,10 +1726,29 @@
         <w:ind w:left="4800" w:hanging="480"/>
       </w:pPr>
     </w:lvl>
+    <w:lvl w:ilvl="7">
+      <w:numFmt w:val="bullet"/>
+      <w:lvlText w:val="–"/>
+      <w:lvlJc w:val="left"/>
+      <w:pPr>
+        <w:tabs>
+          <w:tab w:val="num" w:pos="5040"/>
+        </w:tabs>
+        <w:ind w:left="5520" w:hanging="480"/>
+      </w:pPr>
+    </w:lvl>
+    <w:lvl w:ilvl="8">
+      <w:numFmt w:val="bullet"/>
+      <w:lvlText w:val="•"/>
+      <w:lvlJc w:val="left"/>
+      <w:pPr>
+        <w:tabs>
+          <w:tab w:val="num" w:pos="5760"/>
+        </w:tabs>
+        <w:ind w:left="6240" w:hanging="480"/>
+      </w:pPr>
+    </w:lvl>
   </w:abstractNum>
-  <w:num w:numId="1">
-    <w:abstractNumId w:val="0"/>
-  </w:num>
   <w:num w:numId="1000">
     <w:abstractNumId w:val="990"/>
   </w:num>
@@ -1895,6 +2014,66 @@
       <w:szCs w:val="24"/>
     </w:rPr>
   </w:style>
+  <w:style w:type="paragraph" w:styleId="Heading7">
+    <w:name w:val="Heading 7"/>
+    <w:basedOn w:val="Normal"/>
+    <w:next w:val="BodyText"/>
+    <w:uiPriority w:val="9"/>
+    <w:unhideWhenUsed/>
+    <w:qFormat/>
+    <w:pPr>
+      <w:keepNext/>
+      <w:keepLines/>
+      <w:spacing w:before="200" w:after="0"/>
+      <w:outlineLvl w:val="6"/>
+    </w:pPr>
+    <w:rPr>
+      <w:rFonts w:asciiTheme="majorHAnsi" w:eastAsiaTheme="majorEastAsia" w:hAnsiTheme="majorHAnsi" w:cstheme="majorBidi"/>
+      <w:color w:val="4F81BD" w:themeColor="accent1"/>
+      <w:sz w:val="24"/>
+      <w:szCs w:val="24"/>
+    </w:rPr>
+  </w:style>
+  <w:style w:type="paragraph" w:styleId="Heading8">
+    <w:name w:val="Heading 8"/>
+    <w:basedOn w:val="Normal"/>
+    <w:next w:val="BodyText"/>
+    <w:uiPriority w:val="9"/>
+    <w:unhideWhenUsed/>
+    <w:qFormat/>
+    <w:pPr>
+      <w:keepNext/>
+      <w:keepLines/>
+      <w:spacing w:before="200" w:after="0"/>
+      <w:outlineLvl w:val="7"/>
+    </w:pPr>
+    <w:rPr>
+      <w:rFonts w:asciiTheme="majorHAnsi" w:eastAsiaTheme="majorEastAsia" w:hAnsiTheme="majorHAnsi" w:cstheme="majorBidi"/>
+      <w:color w:val="4F81BD" w:themeColor="accent1"/>
+      <w:sz w:val="24"/>
+      <w:szCs w:val="24"/>
+    </w:rPr>
+  </w:style>
+  <w:style w:type="paragraph" w:styleId="Heading9">
+    <w:name w:val="Heading 9"/>
+    <w:basedOn w:val="Normal"/>
+    <w:next w:val="BodyText"/>
+    <w:uiPriority w:val="9"/>
+    <w:unhideWhenUsed/>
+    <w:qFormat/>
+    <w:pPr>
+      <w:keepNext/>
+      <w:keepLines/>
+      <w:spacing w:before="200" w:after="0"/>
+      <w:outlineLvl w:val="8"/>
+    </w:pPr>
+    <w:rPr>
+      <w:rFonts w:asciiTheme="majorHAnsi" w:eastAsiaTheme="majorEastAsia" w:hAnsiTheme="majorHAnsi" w:cstheme="majorBidi"/>
+      <w:color w:val="4F81BD" w:themeColor="accent1"/>
+      <w:sz w:val="24"/>
+      <w:szCs w:val="24"/>
+    </w:rPr>
+  </w:style>
   <w:style w:type="paragraph" w:styleId="BlockText">
     <w:name w:val="Block Text"/>
     <w:basedOn w:val="BodyText"/>
@@ -1926,8 +2105,9 @@
     <w:semiHidden/>
     <w:unhideWhenUsed/>
   </w:style>
-  <w:style w:type="table" w:default="1" w:styleId="TableNormal">
-    <w:name w:val="Normal Table"/>
+  <w:style w:type="table" w:default="1" w:styleId="Table">
+    <w:name w:val="Table"/>
+    <w:basedOn w:val="TableNormal"/>
     <w:semiHidden/>
     <w:unhideWhenUsed/>
     <w:qFormat/>
@@ -1984,8 +2164,8 @@
     <w:name w:val="Figure"/>
     <w:basedOn w:val="Normal"/>
   </w:style>
-  <w:style w:type="paragraph" w:customStyle="1" w:styleId="FigureWithCaption">
-    <w:name w:val="Figure with Caption"/>
+  <w:style w:type="paragraph" w:customStyle="1" w:styleId="CaptionedFigure">
+    <w:name w:val="Captioned Figure"/>
     <w:basedOn w:val="Figure"/>
     <w:pPr>
       <w:keepNext/>

</xml_diff>